<commit_message>
Update EUCM mapping FHIR Resources-05-04-2025.docx
FHIR vanilla resource mapping added
</commit_message>
<xml_diff>
--- a/TEST LLM/EUCM mapping FHIR Resources-05-04-2025.docx
+++ b/TEST LLM/EUCM mapping FHIR Resources-05-04-2025.docx
@@ -6,39 +6,926 @@
       <w:pPr>
         <w:rPr>
           <w:rStyle w:val="Enfasidelicata"/>
+          <w:lang w:val="en-US"/>
         </w:rPr>
       </w:pPr>
-      <w:proofErr w:type="spellStart"/>
       <w:r>
         <w:rPr>
           <w:rStyle w:val="Enfasidelicata"/>
+          <w:lang w:val="en-US"/>
         </w:rPr>
-        <w:t>Generated</w:t>
-      </w:r>
-      <w:proofErr w:type="spellEnd"/>
-      <w:r>
+        <w:t>Generated with Claude 3.7 Sonnet</w:t>
+      </w:r>
+    </w:p>
+    <w:sdt>
+      <w:sdtPr>
+        <w:id w:val="1223017200"/>
+        <w:docPartObj>
+          <w:docPartGallery w:val="Table of Contents"/>
+          <w:docPartUnique/>
+        </w:docPartObj>
+      </w:sdtPr>
+      <w:sdtEndPr>
         <w:rPr>
-          <w:rStyle w:val="Enfasidelicata"/>
+          <w:rFonts w:asciiTheme="minorHAnsi" w:eastAsiaTheme="minorHAnsi" w:hAnsiTheme="minorHAnsi" w:cstheme="minorBidi"/>
+          <w:b/>
+          <w:bCs/>
+          <w:color w:val="auto"/>
+          <w:kern w:val="2"/>
+          <w:sz w:val="24"/>
+          <w:szCs w:val="24"/>
+          <w:lang w:eastAsia="en-US"/>
+          <w14:ligatures w14:val="standardContextual"/>
         </w:rPr>
-        <w:t xml:space="preserve"> with</w:t>
-      </w:r>
-      <w:r>
-        <w:rPr>
-          <w:rStyle w:val="Enfasidelicata"/>
-        </w:rPr>
-        <w:t xml:space="preserve"> Claude 3.7 Sonnet</w:t>
-      </w:r>
-    </w:p>
+      </w:sdtEndPr>
+      <w:sdtContent>
+        <w:p>
+          <w:pPr>
+            <w:pStyle w:val="Titolosommario"/>
+            <w:rPr>
+              <w:b/>
+              <w:bCs/>
+            </w:rPr>
+          </w:pPr>
+          <w:proofErr w:type="spellStart"/>
+          <w:r>
+            <w:rPr>
+              <w:b/>
+              <w:bCs/>
+            </w:rPr>
+            <w:t>Summary</w:t>
+          </w:r>
+          <w:proofErr w:type="spellEnd"/>
+        </w:p>
+        <w:p>
+          <w:pPr>
+            <w:pStyle w:val="Sommario1"/>
+            <w:tabs>
+              <w:tab w:val="right" w:leader="dot" w:pos="9628"/>
+            </w:tabs>
+            <w:rPr>
+              <w:rFonts w:eastAsiaTheme="minorEastAsia"/>
+              <w:noProof/>
+              <w:lang w:eastAsia="it-IT"/>
+            </w:rPr>
+          </w:pPr>
+          <w:r>
+            <w:fldChar w:fldCharType="begin"/>
+          </w:r>
+          <w:r>
+            <w:instrText xml:space="preserve"> TOC \o "1-3" \h \z \u </w:instrText>
+          </w:r>
+          <w:r>
+            <w:fldChar w:fldCharType="separate"/>
+          </w:r>
+          <w:hyperlink w:anchor="_Toc197335021" w:history="1">
+            <w:r>
+              <w:rPr>
+                <w:rStyle w:val="Collegamentoipertestuale"/>
+                <w:noProof/>
+              </w:rPr>
+              <w:t>European Cancer Model → FHIR Resources</w:t>
+            </w:r>
+            <w:r>
+              <w:rPr>
+                <w:noProof/>
+                <w:webHidden/>
+              </w:rPr>
+              <w:tab/>
+            </w:r>
+            <w:r>
+              <w:rPr>
+                <w:noProof/>
+                <w:webHidden/>
+              </w:rPr>
+              <w:fldChar w:fldCharType="begin"/>
+            </w:r>
+            <w:r>
+              <w:rPr>
+                <w:noProof/>
+                <w:webHidden/>
+              </w:rPr>
+              <w:instrText xml:space="preserve"> PAGEREF _Toc197335021 \h </w:instrText>
+            </w:r>
+            <w:r>
+              <w:rPr>
+                <w:noProof/>
+                <w:webHidden/>
+              </w:rPr>
+            </w:r>
+            <w:r>
+              <w:rPr>
+                <w:noProof/>
+                <w:webHidden/>
+              </w:rPr>
+              <w:fldChar w:fldCharType="separate"/>
+            </w:r>
+            <w:r>
+              <w:rPr>
+                <w:noProof/>
+                <w:webHidden/>
+              </w:rPr>
+              <w:t>1</w:t>
+            </w:r>
+            <w:r>
+              <w:rPr>
+                <w:noProof/>
+                <w:webHidden/>
+              </w:rPr>
+              <w:fldChar w:fldCharType="end"/>
+            </w:r>
+          </w:hyperlink>
+        </w:p>
+        <w:p>
+          <w:pPr>
+            <w:pStyle w:val="Sommario2"/>
+            <w:tabs>
+              <w:tab w:val="right" w:leader="dot" w:pos="9628"/>
+            </w:tabs>
+            <w:rPr>
+              <w:rFonts w:eastAsiaTheme="minorEastAsia"/>
+              <w:noProof/>
+              <w:lang w:eastAsia="it-IT"/>
+            </w:rPr>
+          </w:pPr>
+          <w:hyperlink w:anchor="_Toc197335022" w:history="1">
+            <w:r>
+              <w:rPr>
+                <w:rStyle w:val="Collegamentoipertestuale"/>
+                <w:noProof/>
+              </w:rPr>
+              <w:t>Main Entities</w:t>
+            </w:r>
+            <w:r>
+              <w:rPr>
+                <w:noProof/>
+                <w:webHidden/>
+              </w:rPr>
+              <w:tab/>
+            </w:r>
+            <w:r>
+              <w:rPr>
+                <w:noProof/>
+                <w:webHidden/>
+              </w:rPr>
+              <w:fldChar w:fldCharType="begin"/>
+            </w:r>
+            <w:r>
+              <w:rPr>
+                <w:noProof/>
+                <w:webHidden/>
+              </w:rPr>
+              <w:instrText xml:space="preserve"> PAGEREF _Toc197335022 \h </w:instrText>
+            </w:r>
+            <w:r>
+              <w:rPr>
+                <w:noProof/>
+                <w:webHidden/>
+              </w:rPr>
+            </w:r>
+            <w:r>
+              <w:rPr>
+                <w:noProof/>
+                <w:webHidden/>
+              </w:rPr>
+              <w:fldChar w:fldCharType="separate"/>
+            </w:r>
+            <w:r>
+              <w:rPr>
+                <w:noProof/>
+                <w:webHidden/>
+              </w:rPr>
+              <w:t>1</w:t>
+            </w:r>
+            <w:r>
+              <w:rPr>
+                <w:noProof/>
+                <w:webHidden/>
+              </w:rPr>
+              <w:fldChar w:fldCharType="end"/>
+            </w:r>
+          </w:hyperlink>
+        </w:p>
+        <w:p>
+          <w:pPr>
+            <w:pStyle w:val="Sommario2"/>
+            <w:tabs>
+              <w:tab w:val="right" w:leader="dot" w:pos="9628"/>
+            </w:tabs>
+            <w:rPr>
+              <w:rFonts w:eastAsiaTheme="minorEastAsia"/>
+              <w:noProof/>
+              <w:lang w:eastAsia="it-IT"/>
+            </w:rPr>
+          </w:pPr>
+          <w:hyperlink w:anchor="_Toc197335023" w:history="1">
+            <w:r>
+              <w:rPr>
+                <w:rStyle w:val="Collegamentoipertestuale"/>
+                <w:noProof/>
+              </w:rPr>
+              <w:t>Procedures and Treatments</w:t>
+            </w:r>
+            <w:r>
+              <w:rPr>
+                <w:noProof/>
+                <w:webHidden/>
+              </w:rPr>
+              <w:tab/>
+            </w:r>
+            <w:r>
+              <w:rPr>
+                <w:noProof/>
+                <w:webHidden/>
+              </w:rPr>
+              <w:fldChar w:fldCharType="begin"/>
+            </w:r>
+            <w:r>
+              <w:rPr>
+                <w:noProof/>
+                <w:webHidden/>
+              </w:rPr>
+              <w:instrText xml:space="preserve"> PAGEREF _Toc197335023 \h </w:instrText>
+            </w:r>
+            <w:r>
+              <w:rPr>
+                <w:noProof/>
+                <w:webHidden/>
+              </w:rPr>
+            </w:r>
+            <w:r>
+              <w:rPr>
+                <w:noProof/>
+                <w:webHidden/>
+              </w:rPr>
+              <w:fldChar w:fldCharType="separate"/>
+            </w:r>
+            <w:r>
+              <w:rPr>
+                <w:noProof/>
+                <w:webHidden/>
+              </w:rPr>
+              <w:t>2</w:t>
+            </w:r>
+            <w:r>
+              <w:rPr>
+                <w:noProof/>
+                <w:webHidden/>
+              </w:rPr>
+              <w:fldChar w:fldCharType="end"/>
+            </w:r>
+          </w:hyperlink>
+        </w:p>
+        <w:p>
+          <w:pPr>
+            <w:pStyle w:val="Sommario2"/>
+            <w:tabs>
+              <w:tab w:val="right" w:leader="dot" w:pos="9628"/>
+            </w:tabs>
+            <w:rPr>
+              <w:rFonts w:eastAsiaTheme="minorEastAsia"/>
+              <w:noProof/>
+              <w:lang w:eastAsia="it-IT"/>
+            </w:rPr>
+          </w:pPr>
+          <w:hyperlink w:anchor="_Toc197335024" w:history="1">
+            <w:r>
+              <w:rPr>
+                <w:rStyle w:val="Collegamentoipertestuale"/>
+                <w:noProof/>
+              </w:rPr>
+              <w:t>Oncology Clinical Elements</w:t>
+            </w:r>
+            <w:r>
+              <w:rPr>
+                <w:noProof/>
+                <w:webHidden/>
+              </w:rPr>
+              <w:tab/>
+            </w:r>
+            <w:r>
+              <w:rPr>
+                <w:noProof/>
+                <w:webHidden/>
+              </w:rPr>
+              <w:fldChar w:fldCharType="begin"/>
+            </w:r>
+            <w:r>
+              <w:rPr>
+                <w:noProof/>
+                <w:webHidden/>
+              </w:rPr>
+              <w:instrText xml:space="preserve"> PAGEREF _Toc197335024 \h </w:instrText>
+            </w:r>
+            <w:r>
+              <w:rPr>
+                <w:noProof/>
+                <w:webHidden/>
+              </w:rPr>
+            </w:r>
+            <w:r>
+              <w:rPr>
+                <w:noProof/>
+                <w:webHidden/>
+              </w:rPr>
+              <w:fldChar w:fldCharType="separate"/>
+            </w:r>
+            <w:r>
+              <w:rPr>
+                <w:noProof/>
+                <w:webHidden/>
+              </w:rPr>
+              <w:t>2</w:t>
+            </w:r>
+            <w:r>
+              <w:rPr>
+                <w:noProof/>
+                <w:webHidden/>
+              </w:rPr>
+              <w:fldChar w:fldCharType="end"/>
+            </w:r>
+          </w:hyperlink>
+        </w:p>
+        <w:p>
+          <w:pPr>
+            <w:pStyle w:val="Sommario2"/>
+            <w:tabs>
+              <w:tab w:val="right" w:leader="dot" w:pos="9628"/>
+            </w:tabs>
+            <w:rPr>
+              <w:rFonts w:eastAsiaTheme="minorEastAsia"/>
+              <w:noProof/>
+              <w:lang w:eastAsia="it-IT"/>
+            </w:rPr>
+          </w:pPr>
+          <w:hyperlink w:anchor="_Toc197335025" w:history="1">
+            <w:r>
+              <w:rPr>
+                <w:rStyle w:val="Collegamentoipertestuale"/>
+                <w:noProof/>
+              </w:rPr>
+              <w:t>Other Elements</w:t>
+            </w:r>
+            <w:r>
+              <w:rPr>
+                <w:noProof/>
+                <w:webHidden/>
+              </w:rPr>
+              <w:tab/>
+            </w:r>
+            <w:r>
+              <w:rPr>
+                <w:noProof/>
+                <w:webHidden/>
+              </w:rPr>
+              <w:fldChar w:fldCharType="begin"/>
+            </w:r>
+            <w:r>
+              <w:rPr>
+                <w:noProof/>
+                <w:webHidden/>
+              </w:rPr>
+              <w:instrText xml:space="preserve"> PAGEREF _Toc197335025 \h </w:instrText>
+            </w:r>
+            <w:r>
+              <w:rPr>
+                <w:noProof/>
+                <w:webHidden/>
+              </w:rPr>
+            </w:r>
+            <w:r>
+              <w:rPr>
+                <w:noProof/>
+                <w:webHidden/>
+              </w:rPr>
+              <w:fldChar w:fldCharType="separate"/>
+            </w:r>
+            <w:r>
+              <w:rPr>
+                <w:noProof/>
+                <w:webHidden/>
+              </w:rPr>
+              <w:t>3</w:t>
+            </w:r>
+            <w:r>
+              <w:rPr>
+                <w:noProof/>
+                <w:webHidden/>
+              </w:rPr>
+              <w:fldChar w:fldCharType="end"/>
+            </w:r>
+          </w:hyperlink>
+        </w:p>
+        <w:p>
+          <w:pPr>
+            <w:pStyle w:val="Sommario1"/>
+            <w:tabs>
+              <w:tab w:val="right" w:leader="dot" w:pos="9628"/>
+            </w:tabs>
+            <w:rPr>
+              <w:rFonts w:eastAsiaTheme="minorEastAsia"/>
+              <w:noProof/>
+              <w:lang w:eastAsia="it-IT"/>
+            </w:rPr>
+          </w:pPr>
+          <w:hyperlink w:anchor="_Toc197335026" w:history="1">
+            <w:r>
+              <w:rPr>
+                <w:rStyle w:val="Collegamentoipertestuale"/>
+                <w:noProof/>
+              </w:rPr>
+              <w:t>European Cancer Model → Specific FHIR Profiles Mapping</w:t>
+            </w:r>
+            <w:r>
+              <w:rPr>
+                <w:noProof/>
+                <w:webHidden/>
+              </w:rPr>
+              <w:tab/>
+            </w:r>
+            <w:r>
+              <w:rPr>
+                <w:noProof/>
+                <w:webHidden/>
+              </w:rPr>
+              <w:fldChar w:fldCharType="begin"/>
+            </w:r>
+            <w:r>
+              <w:rPr>
+                <w:noProof/>
+                <w:webHidden/>
+              </w:rPr>
+              <w:instrText xml:space="preserve"> PAGEREF _Toc197335026 \h </w:instrText>
+            </w:r>
+            <w:r>
+              <w:rPr>
+                <w:noProof/>
+                <w:webHidden/>
+              </w:rPr>
+            </w:r>
+            <w:r>
+              <w:rPr>
+                <w:noProof/>
+                <w:webHidden/>
+              </w:rPr>
+              <w:fldChar w:fldCharType="separate"/>
+            </w:r>
+            <w:r>
+              <w:rPr>
+                <w:noProof/>
+                <w:webHidden/>
+              </w:rPr>
+              <w:t>4</w:t>
+            </w:r>
+            <w:r>
+              <w:rPr>
+                <w:noProof/>
+                <w:webHidden/>
+              </w:rPr>
+              <w:fldChar w:fldCharType="end"/>
+            </w:r>
+          </w:hyperlink>
+        </w:p>
+        <w:p>
+          <w:pPr>
+            <w:pStyle w:val="Sommario2"/>
+            <w:tabs>
+              <w:tab w:val="right" w:leader="dot" w:pos="9628"/>
+            </w:tabs>
+            <w:rPr>
+              <w:rFonts w:eastAsiaTheme="minorEastAsia"/>
+              <w:noProof/>
+              <w:lang w:eastAsia="it-IT"/>
+            </w:rPr>
+          </w:pPr>
+          <w:hyperlink w:anchor="_Toc197335027" w:history="1">
+            <w:r>
+              <w:rPr>
+                <w:rStyle w:val="Collegamentoipertestuale"/>
+                <w:noProof/>
+              </w:rPr>
+              <w:t>Main Entities with Profiles</w:t>
+            </w:r>
+            <w:r>
+              <w:rPr>
+                <w:noProof/>
+                <w:webHidden/>
+              </w:rPr>
+              <w:tab/>
+            </w:r>
+            <w:r>
+              <w:rPr>
+                <w:noProof/>
+                <w:webHidden/>
+              </w:rPr>
+              <w:fldChar w:fldCharType="begin"/>
+            </w:r>
+            <w:r>
+              <w:rPr>
+                <w:noProof/>
+                <w:webHidden/>
+              </w:rPr>
+              <w:instrText xml:space="preserve"> PAGEREF _Toc197335027 \h </w:instrText>
+            </w:r>
+            <w:r>
+              <w:rPr>
+                <w:noProof/>
+                <w:webHidden/>
+              </w:rPr>
+            </w:r>
+            <w:r>
+              <w:rPr>
+                <w:noProof/>
+                <w:webHidden/>
+              </w:rPr>
+              <w:fldChar w:fldCharType="separate"/>
+            </w:r>
+            <w:r>
+              <w:rPr>
+                <w:noProof/>
+                <w:webHidden/>
+              </w:rPr>
+              <w:t>4</w:t>
+            </w:r>
+            <w:r>
+              <w:rPr>
+                <w:noProof/>
+                <w:webHidden/>
+              </w:rPr>
+              <w:fldChar w:fldCharType="end"/>
+            </w:r>
+          </w:hyperlink>
+        </w:p>
+        <w:p>
+          <w:pPr>
+            <w:pStyle w:val="Sommario2"/>
+            <w:tabs>
+              <w:tab w:val="right" w:leader="dot" w:pos="9628"/>
+            </w:tabs>
+            <w:rPr>
+              <w:rFonts w:eastAsiaTheme="minorEastAsia"/>
+              <w:noProof/>
+              <w:lang w:eastAsia="it-IT"/>
+            </w:rPr>
+          </w:pPr>
+          <w:hyperlink w:anchor="_Toc197335028" w:history="1">
+            <w:r>
+              <w:rPr>
+                <w:rStyle w:val="Collegamentoipertestuale"/>
+                <w:noProof/>
+              </w:rPr>
+              <w:t>Specific Procedures and Treatments</w:t>
+            </w:r>
+            <w:r>
+              <w:rPr>
+                <w:noProof/>
+                <w:webHidden/>
+              </w:rPr>
+              <w:tab/>
+            </w:r>
+            <w:r>
+              <w:rPr>
+                <w:noProof/>
+                <w:webHidden/>
+              </w:rPr>
+              <w:fldChar w:fldCharType="begin"/>
+            </w:r>
+            <w:r>
+              <w:rPr>
+                <w:noProof/>
+                <w:webHidden/>
+              </w:rPr>
+              <w:instrText xml:space="preserve"> PAGEREF _Toc197335028 \h </w:instrText>
+            </w:r>
+            <w:r>
+              <w:rPr>
+                <w:noProof/>
+                <w:webHidden/>
+              </w:rPr>
+            </w:r>
+            <w:r>
+              <w:rPr>
+                <w:noProof/>
+                <w:webHidden/>
+              </w:rPr>
+              <w:fldChar w:fldCharType="separate"/>
+            </w:r>
+            <w:r>
+              <w:rPr>
+                <w:noProof/>
+                <w:webHidden/>
+              </w:rPr>
+              <w:t>4</w:t>
+            </w:r>
+            <w:r>
+              <w:rPr>
+                <w:noProof/>
+                <w:webHidden/>
+              </w:rPr>
+              <w:fldChar w:fldCharType="end"/>
+            </w:r>
+          </w:hyperlink>
+        </w:p>
+        <w:p>
+          <w:pPr>
+            <w:pStyle w:val="Sommario2"/>
+            <w:tabs>
+              <w:tab w:val="right" w:leader="dot" w:pos="9628"/>
+            </w:tabs>
+            <w:rPr>
+              <w:rFonts w:eastAsiaTheme="minorEastAsia"/>
+              <w:noProof/>
+              <w:lang w:eastAsia="it-IT"/>
+            </w:rPr>
+          </w:pPr>
+          <w:hyperlink w:anchor="_Toc197335029" w:history="1">
+            <w:r>
+              <w:rPr>
+                <w:rStyle w:val="Collegamentoipertestuale"/>
+                <w:noProof/>
+              </w:rPr>
+              <w:t>Oncology Clinical Elements with Profiles</w:t>
+            </w:r>
+            <w:r>
+              <w:rPr>
+                <w:noProof/>
+                <w:webHidden/>
+              </w:rPr>
+              <w:tab/>
+            </w:r>
+            <w:r>
+              <w:rPr>
+                <w:noProof/>
+                <w:webHidden/>
+              </w:rPr>
+              <w:fldChar w:fldCharType="begin"/>
+            </w:r>
+            <w:r>
+              <w:rPr>
+                <w:noProof/>
+                <w:webHidden/>
+              </w:rPr>
+              <w:instrText xml:space="preserve"> PAGEREF _Toc197335029 \h </w:instrText>
+            </w:r>
+            <w:r>
+              <w:rPr>
+                <w:noProof/>
+                <w:webHidden/>
+              </w:rPr>
+            </w:r>
+            <w:r>
+              <w:rPr>
+                <w:noProof/>
+                <w:webHidden/>
+              </w:rPr>
+              <w:fldChar w:fldCharType="separate"/>
+            </w:r>
+            <w:r>
+              <w:rPr>
+                <w:noProof/>
+                <w:webHidden/>
+              </w:rPr>
+              <w:t>5</w:t>
+            </w:r>
+            <w:r>
+              <w:rPr>
+                <w:noProof/>
+                <w:webHidden/>
+              </w:rPr>
+              <w:fldChar w:fldCharType="end"/>
+            </w:r>
+          </w:hyperlink>
+        </w:p>
+        <w:p>
+          <w:pPr>
+            <w:pStyle w:val="Sommario2"/>
+            <w:tabs>
+              <w:tab w:val="right" w:leader="dot" w:pos="9628"/>
+            </w:tabs>
+            <w:rPr>
+              <w:rFonts w:eastAsiaTheme="minorEastAsia"/>
+              <w:noProof/>
+              <w:lang w:eastAsia="it-IT"/>
+            </w:rPr>
+          </w:pPr>
+          <w:hyperlink w:anchor="_Toc197335030" w:history="1">
+            <w:r>
+              <w:rPr>
+                <w:rStyle w:val="Collegamentoipertestuale"/>
+                <w:noProof/>
+              </w:rPr>
+              <w:t>Other Elements with Profiles</w:t>
+            </w:r>
+            <w:r>
+              <w:rPr>
+                <w:noProof/>
+                <w:webHidden/>
+              </w:rPr>
+              <w:tab/>
+            </w:r>
+            <w:r>
+              <w:rPr>
+                <w:noProof/>
+                <w:webHidden/>
+              </w:rPr>
+              <w:fldChar w:fldCharType="begin"/>
+            </w:r>
+            <w:r>
+              <w:rPr>
+                <w:noProof/>
+                <w:webHidden/>
+              </w:rPr>
+              <w:instrText xml:space="preserve"> PAGEREF _Toc197335030 \h </w:instrText>
+            </w:r>
+            <w:r>
+              <w:rPr>
+                <w:noProof/>
+                <w:webHidden/>
+              </w:rPr>
+            </w:r>
+            <w:r>
+              <w:rPr>
+                <w:noProof/>
+                <w:webHidden/>
+              </w:rPr>
+              <w:fldChar w:fldCharType="separate"/>
+            </w:r>
+            <w:r>
+              <w:rPr>
+                <w:noProof/>
+                <w:webHidden/>
+              </w:rPr>
+              <w:t>6</w:t>
+            </w:r>
+            <w:r>
+              <w:rPr>
+                <w:noProof/>
+                <w:webHidden/>
+              </w:rPr>
+              <w:fldChar w:fldCharType="end"/>
+            </w:r>
+          </w:hyperlink>
+        </w:p>
+        <w:p>
+          <w:pPr>
+            <w:pStyle w:val="Sommario2"/>
+            <w:tabs>
+              <w:tab w:val="right" w:leader="dot" w:pos="9628"/>
+            </w:tabs>
+            <w:rPr>
+              <w:rFonts w:eastAsiaTheme="minorEastAsia"/>
+              <w:noProof/>
+              <w:lang w:eastAsia="it-IT"/>
+            </w:rPr>
+          </w:pPr>
+          <w:hyperlink w:anchor="_Toc197335031" w:history="1">
+            <w:r>
+              <w:rPr>
+                <w:rStyle w:val="Collegamentoipertestuale"/>
+                <w:noProof/>
+              </w:rPr>
+              <w:t>Additional Useful Profiles</w:t>
+            </w:r>
+            <w:r>
+              <w:rPr>
+                <w:noProof/>
+                <w:webHidden/>
+              </w:rPr>
+              <w:tab/>
+            </w:r>
+            <w:r>
+              <w:rPr>
+                <w:noProof/>
+                <w:webHidden/>
+              </w:rPr>
+              <w:fldChar w:fldCharType="begin"/>
+            </w:r>
+            <w:r>
+              <w:rPr>
+                <w:noProof/>
+                <w:webHidden/>
+              </w:rPr>
+              <w:instrText xml:space="preserve"> PAGEREF _Toc197335031 \h </w:instrText>
+            </w:r>
+            <w:r>
+              <w:rPr>
+                <w:noProof/>
+                <w:webHidden/>
+              </w:rPr>
+            </w:r>
+            <w:r>
+              <w:rPr>
+                <w:noProof/>
+                <w:webHidden/>
+              </w:rPr>
+              <w:fldChar w:fldCharType="separate"/>
+            </w:r>
+            <w:r>
+              <w:rPr>
+                <w:noProof/>
+                <w:webHidden/>
+              </w:rPr>
+              <w:t>6</w:t>
+            </w:r>
+            <w:r>
+              <w:rPr>
+                <w:noProof/>
+                <w:webHidden/>
+              </w:rPr>
+              <w:fldChar w:fldCharType="end"/>
+            </w:r>
+          </w:hyperlink>
+        </w:p>
+        <w:p>
+          <w:pPr>
+            <w:pStyle w:val="Sommario2"/>
+            <w:tabs>
+              <w:tab w:val="right" w:leader="dot" w:pos="9628"/>
+            </w:tabs>
+            <w:rPr>
+              <w:rFonts w:eastAsiaTheme="minorEastAsia"/>
+              <w:noProof/>
+              <w:lang w:eastAsia="it-IT"/>
+            </w:rPr>
+          </w:pPr>
+          <w:hyperlink w:anchor="_Toc197335032" w:history="1">
+            <w:r>
+              <w:rPr>
+                <w:rStyle w:val="Collegamentoipertestuale"/>
+                <w:noProof/>
+              </w:rPr>
+              <w:t>Implementation Considerations</w:t>
+            </w:r>
+            <w:r>
+              <w:rPr>
+                <w:noProof/>
+                <w:webHidden/>
+              </w:rPr>
+              <w:tab/>
+            </w:r>
+            <w:r>
+              <w:rPr>
+                <w:noProof/>
+                <w:webHidden/>
+              </w:rPr>
+              <w:fldChar w:fldCharType="begin"/>
+            </w:r>
+            <w:r>
+              <w:rPr>
+                <w:noProof/>
+                <w:webHidden/>
+              </w:rPr>
+              <w:instrText xml:space="preserve"> PAGEREF _Toc197335032 \h </w:instrText>
+            </w:r>
+            <w:r>
+              <w:rPr>
+                <w:noProof/>
+                <w:webHidden/>
+              </w:rPr>
+            </w:r>
+            <w:r>
+              <w:rPr>
+                <w:noProof/>
+                <w:webHidden/>
+              </w:rPr>
+              <w:fldChar w:fldCharType="separate"/>
+            </w:r>
+            <w:r>
+              <w:rPr>
+                <w:noProof/>
+                <w:webHidden/>
+              </w:rPr>
+              <w:t>6</w:t>
+            </w:r>
+            <w:r>
+              <w:rPr>
+                <w:noProof/>
+                <w:webHidden/>
+              </w:rPr>
+              <w:fldChar w:fldCharType="end"/>
+            </w:r>
+          </w:hyperlink>
+        </w:p>
+        <w:p>
+          <w:r>
+            <w:rPr>
+              <w:b/>
+              <w:bCs/>
+            </w:rPr>
+            <w:fldChar w:fldCharType="end"/>
+          </w:r>
+        </w:p>
+      </w:sdtContent>
+    </w:sdt>
     <w:p>
       <w:pPr>
         <w:pStyle w:val="Titolo1"/>
       </w:pPr>
-      <w:r>
-        <w:t>European Cancer Model → Specific FHIR Profiles</w:t>
-      </w:r>
-      <w:r>
-        <w:t xml:space="preserve"> Mapping</w:t>
-      </w:r>
+      <w:bookmarkStart w:id="0" w:name="_Toc197335021"/>
+      <w:r>
+        <w:t>European Cancer Model → FHIR Resources</w:t>
+      </w:r>
+      <w:bookmarkEnd w:id="0"/>
     </w:p>
     <w:p>
       <w:pPr>
@@ -50,29 +937,2117 @@
         <w:rPr>
           <w:lang w:val="en-US"/>
         </w:rPr>
-        <w:t>M</w:t>
+        <w:t xml:space="preserve">Mapping European Cancer Model </w:t>
       </w:r>
       <w:r>
         <w:rPr>
           <w:lang w:val="en-US"/>
         </w:rPr>
-        <w:t xml:space="preserve">apping with specific FHIR profiles, including oncology profiles like </w:t>
-      </w:r>
-      <w:proofErr w:type="spellStart"/>
+        <w:t xml:space="preserve">to </w:t>
+      </w:r>
       <w:r>
         <w:rPr>
           <w:lang w:val="en-US"/>
         </w:rPr>
-        <w:t>mCODE</w:t>
+        <w:t>FHIR Resources</w:t>
+      </w:r>
+    </w:p>
+    <w:p>
+      <w:pPr>
+        <w:pStyle w:val="Titolo2"/>
+      </w:pPr>
+      <w:bookmarkStart w:id="1" w:name="_Toc197335022"/>
+      <w:proofErr w:type="spellStart"/>
+      <w:r>
+        <w:t>Main</w:t>
       </w:r>
       <w:proofErr w:type="spellEnd"/>
       <w:r>
-        <w:rPr>
-          <w:lang w:val="en-US"/>
-        </w:rPr>
-        <w:t>.</w:t>
-      </w:r>
+        <w:t xml:space="preserve"> </w:t>
+      </w:r>
+      <w:proofErr w:type="spellStart"/>
+      <w:r>
+        <w:t>Entities</w:t>
+      </w:r>
+      <w:bookmarkEnd w:id="1"/>
+      <w:proofErr w:type="spellEnd"/>
     </w:p>
+    <w:tbl>
+      <w:tblPr>
+        <w:tblW w:w="0" w:type="auto"/>
+        <w:tblCellSpacing w:w="15" w:type="dxa"/>
+        <w:tblBorders>
+          <w:top w:val="single" w:sz="4" w:space="0" w:color="ADADAD" w:themeColor="background2" w:themeShade="BF"/>
+          <w:left w:val="single" w:sz="4" w:space="0" w:color="ADADAD" w:themeColor="background2" w:themeShade="BF"/>
+          <w:bottom w:val="single" w:sz="4" w:space="0" w:color="ADADAD" w:themeColor="background2" w:themeShade="BF"/>
+          <w:right w:val="single" w:sz="4" w:space="0" w:color="ADADAD" w:themeColor="background2" w:themeShade="BF"/>
+          <w:insideH w:val="single" w:sz="4" w:space="0" w:color="ADADAD" w:themeColor="background2" w:themeShade="BF"/>
+          <w:insideV w:val="single" w:sz="4" w:space="0" w:color="ADADAD" w:themeColor="background2" w:themeShade="BF"/>
+        </w:tblBorders>
+        <w:tblCellMar>
+          <w:top w:w="15" w:type="dxa"/>
+          <w:left w:w="15" w:type="dxa"/>
+          <w:bottom w:w="15" w:type="dxa"/>
+          <w:right w:w="15" w:type="dxa"/>
+        </w:tblCellMar>
+        <w:tblLook w:val="04A0" w:firstRow="1" w:lastRow="0" w:firstColumn="1" w:lastColumn="0" w:noHBand="0" w:noVBand="1"/>
+      </w:tblPr>
+      <w:tblGrid>
+        <w:gridCol w:w="2693"/>
+        <w:gridCol w:w="3398"/>
+        <w:gridCol w:w="3537"/>
+      </w:tblGrid>
+      <w:tr>
+        <w:trPr>
+          <w:trHeight w:val="630"/>
+          <w:tblHeader/>
+          <w:tblCellSpacing w:w="15" w:type="dxa"/>
+        </w:trPr>
+        <w:tc>
+          <w:tcPr>
+            <w:tcW w:w="0" w:type="auto"/>
+            <w:shd w:val="clear" w:color="auto" w:fill="A5C9EB" w:themeFill="text2" w:themeFillTint="40"/>
+            <w:vAlign w:val="center"/>
+            <w:hideMark/>
+          </w:tcPr>
+          <w:p>
+            <w:pPr>
+              <w:spacing w:after="0"/>
+              <w:rPr>
+                <w:b/>
+                <w:bCs/>
+              </w:rPr>
+            </w:pPr>
+            <w:proofErr w:type="spellStart"/>
+            <w:r>
+              <w:rPr>
+                <w:b/>
+                <w:bCs/>
+              </w:rPr>
+              <w:t>European</w:t>
+            </w:r>
+            <w:proofErr w:type="spellEnd"/>
+            <w:r>
+              <w:rPr>
+                <w:b/>
+                <w:bCs/>
+              </w:rPr>
+              <w:t xml:space="preserve"> Cancer Model</w:t>
+            </w:r>
+          </w:p>
+        </w:tc>
+        <w:tc>
+          <w:tcPr>
+            <w:tcW w:w="3368" w:type="dxa"/>
+            <w:shd w:val="clear" w:color="auto" w:fill="A5C9EB" w:themeFill="text2" w:themeFillTint="40"/>
+            <w:vAlign w:val="center"/>
+            <w:hideMark/>
+          </w:tcPr>
+          <w:p>
+            <w:pPr>
+              <w:spacing w:after="0"/>
+              <w:rPr>
+                <w:b/>
+                <w:bCs/>
+              </w:rPr>
+            </w:pPr>
+            <w:r>
+              <w:rPr>
+                <w:b/>
+                <w:bCs/>
+              </w:rPr>
+              <w:t>FHIR Resource</w:t>
+            </w:r>
+          </w:p>
+        </w:tc>
+        <w:tc>
+          <w:tcPr>
+            <w:tcW w:w="3492" w:type="dxa"/>
+            <w:shd w:val="clear" w:color="auto" w:fill="A5C9EB" w:themeFill="text2" w:themeFillTint="40"/>
+            <w:vAlign w:val="center"/>
+            <w:hideMark/>
+          </w:tcPr>
+          <w:p>
+            <w:pPr>
+              <w:spacing w:after="0"/>
+              <w:rPr>
+                <w:b/>
+                <w:bCs/>
+              </w:rPr>
+            </w:pPr>
+            <w:r>
+              <w:rPr>
+                <w:b/>
+                <w:bCs/>
+              </w:rPr>
+              <w:t>Notes</w:t>
+            </w:r>
+          </w:p>
+        </w:tc>
+      </w:tr>
+      <w:tr>
+        <w:trPr>
+          <w:tblCellSpacing w:w="15" w:type="dxa"/>
+        </w:trPr>
+        <w:tc>
+          <w:tcPr>
+            <w:tcW w:w="0" w:type="auto"/>
+            <w:vAlign w:val="center"/>
+            <w:hideMark/>
+          </w:tcPr>
+          <w:p>
+            <w:proofErr w:type="spellStart"/>
+            <w:r>
+              <w:t>Patient</w:t>
+            </w:r>
+            <w:proofErr w:type="spellEnd"/>
+          </w:p>
+        </w:tc>
+        <w:tc>
+          <w:tcPr>
+            <w:tcW w:w="3368" w:type="dxa"/>
+            <w:vAlign w:val="center"/>
+            <w:hideMark/>
+          </w:tcPr>
+          <w:p>
+            <w:proofErr w:type="spellStart"/>
+            <w:r>
+              <w:t>Patient</w:t>
+            </w:r>
+            <w:proofErr w:type="spellEnd"/>
+          </w:p>
+        </w:tc>
+        <w:tc>
+          <w:tcPr>
+            <w:tcW w:w="3492" w:type="dxa"/>
+            <w:vAlign w:val="center"/>
+            <w:hideMark/>
+          </w:tcPr>
+          <w:p>
+            <w:r>
+              <w:t>Direct mapping</w:t>
+            </w:r>
+          </w:p>
+        </w:tc>
+      </w:tr>
+      <w:tr>
+        <w:trPr>
+          <w:tblCellSpacing w:w="15" w:type="dxa"/>
+        </w:trPr>
+        <w:tc>
+          <w:tcPr>
+            <w:tcW w:w="0" w:type="auto"/>
+            <w:vAlign w:val="center"/>
+            <w:hideMark/>
+          </w:tcPr>
+          <w:p>
+            <w:proofErr w:type="spellStart"/>
+            <w:r>
+              <w:t>Demographics</w:t>
+            </w:r>
+            <w:proofErr w:type="spellEnd"/>
+          </w:p>
+        </w:tc>
+        <w:tc>
+          <w:tcPr>
+            <w:tcW w:w="3368" w:type="dxa"/>
+            <w:vAlign w:val="center"/>
+            <w:hideMark/>
+          </w:tcPr>
+          <w:p>
+            <w:proofErr w:type="spellStart"/>
+            <w:r>
+              <w:t>Patient</w:t>
+            </w:r>
+            <w:proofErr w:type="spellEnd"/>
+            <w:r>
+              <w:t xml:space="preserve"> (</w:t>
+            </w:r>
+            <w:proofErr w:type="spellStart"/>
+            <w:r>
+              <w:t>demographic</w:t>
+            </w:r>
+            <w:proofErr w:type="spellEnd"/>
+            <w:r>
+              <w:t xml:space="preserve"> </w:t>
+            </w:r>
+            <w:proofErr w:type="spellStart"/>
+            <w:r>
+              <w:t>elements</w:t>
+            </w:r>
+            <w:proofErr w:type="spellEnd"/>
+            <w:r>
+              <w:t>)</w:t>
+            </w:r>
+          </w:p>
+        </w:tc>
+        <w:tc>
+          <w:tcPr>
+            <w:tcW w:w="3492" w:type="dxa"/>
+            <w:vAlign w:val="center"/>
+            <w:hideMark/>
+          </w:tcPr>
+          <w:p>
+            <w:proofErr w:type="spellStart"/>
+            <w:r>
+              <w:t>Included</w:t>
+            </w:r>
+            <w:proofErr w:type="spellEnd"/>
+            <w:r>
+              <w:t xml:space="preserve"> in </w:t>
+            </w:r>
+            <w:proofErr w:type="spellStart"/>
+            <w:r>
+              <w:t>Patient</w:t>
+            </w:r>
+            <w:proofErr w:type="spellEnd"/>
+            <w:r>
+              <w:t xml:space="preserve"> </w:t>
+            </w:r>
+            <w:proofErr w:type="spellStart"/>
+            <w:r>
+              <w:t>resource</w:t>
+            </w:r>
+            <w:proofErr w:type="spellEnd"/>
+          </w:p>
+        </w:tc>
+      </w:tr>
+      <w:tr>
+        <w:trPr>
+          <w:tblCellSpacing w:w="15" w:type="dxa"/>
+        </w:trPr>
+        <w:tc>
+          <w:tcPr>
+            <w:tcW w:w="0" w:type="auto"/>
+            <w:vAlign w:val="center"/>
+            <w:hideMark/>
+          </w:tcPr>
+          <w:p>
+            <w:proofErr w:type="spellStart"/>
+            <w:r>
+              <w:t>Comorbidities</w:t>
+            </w:r>
+            <w:proofErr w:type="spellEnd"/>
+          </w:p>
+        </w:tc>
+        <w:tc>
+          <w:tcPr>
+            <w:tcW w:w="3368" w:type="dxa"/>
+            <w:vAlign w:val="center"/>
+            <w:hideMark/>
+          </w:tcPr>
+          <w:p>
+            <w:proofErr w:type="spellStart"/>
+            <w:r>
+              <w:t>Condition</w:t>
+            </w:r>
+            <w:proofErr w:type="spellEnd"/>
+          </w:p>
+        </w:tc>
+        <w:tc>
+          <w:tcPr>
+            <w:tcW w:w="3492" w:type="dxa"/>
+            <w:vAlign w:val="center"/>
+            <w:hideMark/>
+          </w:tcPr>
+          <w:p>
+            <w:pPr>
+              <w:rPr>
+                <w:lang w:val="en-US"/>
+              </w:rPr>
+            </w:pPr>
+            <w:r>
+              <w:rPr>
+                <w:lang w:val="en-US"/>
+              </w:rPr>
+              <w:t>With category to indicate comorbidities</w:t>
+            </w:r>
+          </w:p>
+        </w:tc>
+      </w:tr>
+      <w:tr>
+        <w:trPr>
+          <w:tblCellSpacing w:w="15" w:type="dxa"/>
+        </w:trPr>
+        <w:tc>
+          <w:tcPr>
+            <w:tcW w:w="0" w:type="auto"/>
+            <w:vAlign w:val="center"/>
+            <w:hideMark/>
+          </w:tcPr>
+          <w:p>
+            <w:r>
+              <w:t xml:space="preserve">Cancer </w:t>
+            </w:r>
+            <w:proofErr w:type="spellStart"/>
+            <w:r>
+              <w:t>Condition</w:t>
+            </w:r>
+            <w:proofErr w:type="spellEnd"/>
+          </w:p>
+        </w:tc>
+        <w:tc>
+          <w:tcPr>
+            <w:tcW w:w="3368" w:type="dxa"/>
+            <w:vAlign w:val="center"/>
+            <w:hideMark/>
+          </w:tcPr>
+          <w:p>
+            <w:proofErr w:type="spellStart"/>
+            <w:r>
+              <w:t>Condition</w:t>
+            </w:r>
+            <w:proofErr w:type="spellEnd"/>
+          </w:p>
+        </w:tc>
+        <w:tc>
+          <w:tcPr>
+            <w:tcW w:w="3492" w:type="dxa"/>
+            <w:vAlign w:val="center"/>
+            <w:hideMark/>
+          </w:tcPr>
+          <w:p>
+            <w:pPr>
+              <w:rPr>
+                <w:lang w:val="en-US"/>
+              </w:rPr>
+            </w:pPr>
+            <w:r>
+              <w:rPr>
+                <w:lang w:val="en-US"/>
+              </w:rPr>
+              <w:t>With "oncology" or appropriate category</w:t>
+            </w:r>
+          </w:p>
+        </w:tc>
+      </w:tr>
+      <w:tr>
+        <w:trPr>
+          <w:tblCellSpacing w:w="15" w:type="dxa"/>
+        </w:trPr>
+        <w:tc>
+          <w:tcPr>
+            <w:tcW w:w="0" w:type="auto"/>
+            <w:vAlign w:val="center"/>
+            <w:hideMark/>
+          </w:tcPr>
+          <w:p>
+            <w:r>
+              <w:t>Treatment</w:t>
+            </w:r>
+          </w:p>
+        </w:tc>
+        <w:tc>
+          <w:tcPr>
+            <w:tcW w:w="3368" w:type="dxa"/>
+            <w:vAlign w:val="center"/>
+            <w:hideMark/>
+          </w:tcPr>
+          <w:p>
+            <w:r>
+              <w:t xml:space="preserve">Procedure / </w:t>
+            </w:r>
+            <w:proofErr w:type="spellStart"/>
+            <w:r>
+              <w:t>MedicationAdministration</w:t>
+            </w:r>
+            <w:proofErr w:type="spellEnd"/>
+          </w:p>
+        </w:tc>
+        <w:tc>
+          <w:tcPr>
+            <w:tcW w:w="3492" w:type="dxa"/>
+            <w:vAlign w:val="center"/>
+            <w:hideMark/>
+          </w:tcPr>
+          <w:p>
+            <w:proofErr w:type="spellStart"/>
+            <w:r>
+              <w:t>Depends</w:t>
+            </w:r>
+            <w:proofErr w:type="spellEnd"/>
+            <w:r>
+              <w:t xml:space="preserve"> on treatment </w:t>
+            </w:r>
+            <w:proofErr w:type="spellStart"/>
+            <w:r>
+              <w:t>type</w:t>
+            </w:r>
+            <w:proofErr w:type="spellEnd"/>
+          </w:p>
+        </w:tc>
+      </w:tr>
+      <w:tr>
+        <w:trPr>
+          <w:tblCellSpacing w:w="15" w:type="dxa"/>
+        </w:trPr>
+        <w:tc>
+          <w:tcPr>
+            <w:tcW w:w="0" w:type="auto"/>
+            <w:vAlign w:val="center"/>
+            <w:hideMark/>
+          </w:tcPr>
+          <w:p>
+            <w:r>
+              <w:t>Treatment Plan</w:t>
+            </w:r>
+          </w:p>
+        </w:tc>
+        <w:tc>
+          <w:tcPr>
+            <w:tcW w:w="3368" w:type="dxa"/>
+            <w:vAlign w:val="center"/>
+            <w:hideMark/>
+          </w:tcPr>
+          <w:p>
+            <w:proofErr w:type="spellStart"/>
+            <w:r>
+              <w:t>CarePlan</w:t>
+            </w:r>
+            <w:proofErr w:type="spellEnd"/>
+          </w:p>
+        </w:tc>
+        <w:tc>
+          <w:tcPr>
+            <w:tcW w:w="3492" w:type="dxa"/>
+            <w:vAlign w:val="center"/>
+            <w:hideMark/>
+          </w:tcPr>
+          <w:p>
+            <w:r>
+              <w:t>For treatment planning</w:t>
+            </w:r>
+          </w:p>
+        </w:tc>
+      </w:tr>
+      <w:tr>
+        <w:trPr>
+          <w:tblCellSpacing w:w="15" w:type="dxa"/>
+        </w:trPr>
+        <w:tc>
+          <w:tcPr>
+            <w:tcW w:w="0" w:type="auto"/>
+            <w:vAlign w:val="center"/>
+            <w:hideMark/>
+          </w:tcPr>
+          <w:p>
+            <w:proofErr w:type="spellStart"/>
+            <w:r>
+              <w:lastRenderedPageBreak/>
+              <w:t>Visit</w:t>
+            </w:r>
+            <w:proofErr w:type="spellEnd"/>
+          </w:p>
+        </w:tc>
+        <w:tc>
+          <w:tcPr>
+            <w:tcW w:w="3368" w:type="dxa"/>
+            <w:vAlign w:val="center"/>
+            <w:hideMark/>
+          </w:tcPr>
+          <w:p>
+            <w:proofErr w:type="spellStart"/>
+            <w:r>
+              <w:t>Encounter</w:t>
+            </w:r>
+            <w:proofErr w:type="spellEnd"/>
+          </w:p>
+        </w:tc>
+        <w:tc>
+          <w:tcPr>
+            <w:tcW w:w="3492" w:type="dxa"/>
+            <w:vAlign w:val="center"/>
+            <w:hideMark/>
+          </w:tcPr>
+          <w:p>
+            <w:pPr>
+              <w:rPr>
+                <w:lang w:val="en-US"/>
+              </w:rPr>
+            </w:pPr>
+            <w:r>
+              <w:rPr>
+                <w:lang w:val="en-US"/>
+              </w:rPr>
+              <w:t>For visits and episodes of care</w:t>
+            </w:r>
+          </w:p>
+        </w:tc>
+      </w:tr>
+    </w:tbl>
+    <w:p>
+      <w:pPr>
+        <w:pStyle w:val="Titolo2"/>
+      </w:pPr>
+      <w:bookmarkStart w:id="2" w:name="_Toc197335023"/>
+      <w:proofErr w:type="spellStart"/>
+      <w:r>
+        <w:t>Procedures</w:t>
+      </w:r>
+      <w:proofErr w:type="spellEnd"/>
+      <w:r>
+        <w:t xml:space="preserve"> and Treatments</w:t>
+      </w:r>
+      <w:bookmarkEnd w:id="2"/>
+    </w:p>
+    <w:tbl>
+      <w:tblPr>
+        <w:tblW w:w="9634" w:type="dxa"/>
+        <w:tblCellSpacing w:w="15" w:type="dxa"/>
+        <w:tblBorders>
+          <w:top w:val="single" w:sz="4" w:space="0" w:color="ADADAD" w:themeColor="background2" w:themeShade="BF"/>
+          <w:left w:val="single" w:sz="4" w:space="0" w:color="ADADAD" w:themeColor="background2" w:themeShade="BF"/>
+          <w:bottom w:val="single" w:sz="4" w:space="0" w:color="ADADAD" w:themeColor="background2" w:themeShade="BF"/>
+          <w:right w:val="single" w:sz="4" w:space="0" w:color="ADADAD" w:themeColor="background2" w:themeShade="BF"/>
+          <w:insideH w:val="single" w:sz="4" w:space="0" w:color="ADADAD" w:themeColor="background2" w:themeShade="BF"/>
+          <w:insideV w:val="single" w:sz="4" w:space="0" w:color="ADADAD" w:themeColor="background2" w:themeShade="BF"/>
+        </w:tblBorders>
+        <w:tblCellMar>
+          <w:top w:w="15" w:type="dxa"/>
+          <w:left w:w="15" w:type="dxa"/>
+          <w:bottom w:w="15" w:type="dxa"/>
+          <w:right w:w="15" w:type="dxa"/>
+        </w:tblCellMar>
+        <w:tblLook w:val="04A0" w:firstRow="1" w:lastRow="0" w:firstColumn="1" w:lastColumn="0" w:noHBand="0" w:noVBand="1"/>
+      </w:tblPr>
+      <w:tblGrid>
+        <w:gridCol w:w="2547"/>
+        <w:gridCol w:w="3544"/>
+        <w:gridCol w:w="3543"/>
+      </w:tblGrid>
+      <w:tr>
+        <w:trPr>
+          <w:tblHeader/>
+          <w:tblCellSpacing w:w="15" w:type="dxa"/>
+        </w:trPr>
+        <w:tc>
+          <w:tcPr>
+            <w:tcW w:w="2502" w:type="dxa"/>
+            <w:shd w:val="clear" w:color="auto" w:fill="A5C9EB" w:themeFill="text2" w:themeFillTint="40"/>
+            <w:vAlign w:val="center"/>
+            <w:hideMark/>
+          </w:tcPr>
+          <w:p>
+            <w:pPr>
+              <w:spacing w:after="0"/>
+              <w:rPr>
+                <w:b/>
+                <w:bCs/>
+              </w:rPr>
+            </w:pPr>
+            <w:proofErr w:type="spellStart"/>
+            <w:r>
+              <w:rPr>
+                <w:b/>
+                <w:bCs/>
+              </w:rPr>
+              <w:t>European</w:t>
+            </w:r>
+            <w:proofErr w:type="spellEnd"/>
+            <w:r>
+              <w:rPr>
+                <w:b/>
+                <w:bCs/>
+              </w:rPr>
+              <w:t xml:space="preserve"> Cancer Model</w:t>
+            </w:r>
+          </w:p>
+        </w:tc>
+        <w:tc>
+          <w:tcPr>
+            <w:tcW w:w="3514" w:type="dxa"/>
+            <w:shd w:val="clear" w:color="auto" w:fill="A5C9EB" w:themeFill="text2" w:themeFillTint="40"/>
+            <w:vAlign w:val="center"/>
+            <w:hideMark/>
+          </w:tcPr>
+          <w:p>
+            <w:pPr>
+              <w:spacing w:after="0"/>
+              <w:rPr>
+                <w:b/>
+                <w:bCs/>
+              </w:rPr>
+            </w:pPr>
+            <w:r>
+              <w:rPr>
+                <w:b/>
+                <w:bCs/>
+              </w:rPr>
+              <w:t>FHIR Resource</w:t>
+            </w:r>
+          </w:p>
+        </w:tc>
+        <w:tc>
+          <w:tcPr>
+            <w:tcW w:w="3498" w:type="dxa"/>
+            <w:shd w:val="clear" w:color="auto" w:fill="A5C9EB" w:themeFill="text2" w:themeFillTint="40"/>
+            <w:vAlign w:val="center"/>
+            <w:hideMark/>
+          </w:tcPr>
+          <w:p>
+            <w:pPr>
+              <w:spacing w:after="0"/>
+              <w:rPr>
+                <w:b/>
+                <w:bCs/>
+              </w:rPr>
+            </w:pPr>
+            <w:r>
+              <w:rPr>
+                <w:b/>
+                <w:bCs/>
+              </w:rPr>
+              <w:t>Notes</w:t>
+            </w:r>
+          </w:p>
+        </w:tc>
+      </w:tr>
+      <w:tr>
+        <w:trPr>
+          <w:tblCellSpacing w:w="15" w:type="dxa"/>
+        </w:trPr>
+        <w:tc>
+          <w:tcPr>
+            <w:tcW w:w="2502" w:type="dxa"/>
+            <w:vAlign w:val="center"/>
+            <w:hideMark/>
+          </w:tcPr>
+          <w:p>
+            <w:r>
+              <w:t>Surgery</w:t>
+            </w:r>
+          </w:p>
+        </w:tc>
+        <w:tc>
+          <w:tcPr>
+            <w:tcW w:w="3514" w:type="dxa"/>
+            <w:vAlign w:val="center"/>
+            <w:hideMark/>
+          </w:tcPr>
+          <w:p>
+            <w:r>
+              <w:t>Procedure</w:t>
+            </w:r>
+          </w:p>
+        </w:tc>
+        <w:tc>
+          <w:tcPr>
+            <w:tcW w:w="3498" w:type="dxa"/>
+            <w:vAlign w:val="center"/>
+            <w:hideMark/>
+          </w:tcPr>
+          <w:p>
+            <w:pPr>
+              <w:rPr>
+                <w:lang w:val="en-US"/>
+              </w:rPr>
+            </w:pPr>
+            <w:r>
+              <w:rPr>
+                <w:lang w:val="en-US"/>
+              </w:rPr>
+              <w:t>With specific code for surgery</w:t>
+            </w:r>
+          </w:p>
+        </w:tc>
+      </w:tr>
+      <w:tr>
+        <w:trPr>
+          <w:tblCellSpacing w:w="15" w:type="dxa"/>
+        </w:trPr>
+        <w:tc>
+          <w:tcPr>
+            <w:tcW w:w="2502" w:type="dxa"/>
+            <w:vAlign w:val="center"/>
+            <w:hideMark/>
+          </w:tcPr>
+          <w:p>
+            <w:proofErr w:type="spellStart"/>
+            <w:r>
+              <w:t>Radiotherapy</w:t>
+            </w:r>
+            <w:proofErr w:type="spellEnd"/>
+          </w:p>
+        </w:tc>
+        <w:tc>
+          <w:tcPr>
+            <w:tcW w:w="3514" w:type="dxa"/>
+            <w:vAlign w:val="center"/>
+            <w:hideMark/>
+          </w:tcPr>
+          <w:p>
+            <w:r>
+              <w:t>Procedure</w:t>
+            </w:r>
+          </w:p>
+        </w:tc>
+        <w:tc>
+          <w:tcPr>
+            <w:tcW w:w="3498" w:type="dxa"/>
+            <w:vAlign w:val="center"/>
+            <w:hideMark/>
+          </w:tcPr>
+          <w:p>
+            <w:r>
+              <w:t xml:space="preserve">With code for </w:t>
+            </w:r>
+            <w:proofErr w:type="spellStart"/>
+            <w:r>
+              <w:t>radiotherapy</w:t>
+            </w:r>
+            <w:proofErr w:type="spellEnd"/>
+          </w:p>
+        </w:tc>
+      </w:tr>
+      <w:tr>
+        <w:trPr>
+          <w:tblCellSpacing w:w="15" w:type="dxa"/>
+        </w:trPr>
+        <w:tc>
+          <w:tcPr>
+            <w:tcW w:w="2502" w:type="dxa"/>
+            <w:vAlign w:val="center"/>
+            <w:hideMark/>
+          </w:tcPr>
+          <w:p>
+            <w:r>
+              <w:t>Drug Administration</w:t>
+            </w:r>
+          </w:p>
+        </w:tc>
+        <w:tc>
+          <w:tcPr>
+            <w:tcW w:w="3514" w:type="dxa"/>
+            <w:vAlign w:val="center"/>
+            <w:hideMark/>
+          </w:tcPr>
+          <w:p>
+            <w:proofErr w:type="spellStart"/>
+            <w:r>
+              <w:t>MedicationAdministration</w:t>
+            </w:r>
+            <w:proofErr w:type="spellEnd"/>
+          </w:p>
+        </w:tc>
+        <w:tc>
+          <w:tcPr>
+            <w:tcW w:w="3498" w:type="dxa"/>
+            <w:vAlign w:val="center"/>
+            <w:hideMark/>
+          </w:tcPr>
+          <w:p>
+            <w:r>
+              <w:t xml:space="preserve">For </w:t>
+            </w:r>
+            <w:proofErr w:type="spellStart"/>
+            <w:r>
+              <w:t>medication</w:t>
+            </w:r>
+            <w:proofErr w:type="spellEnd"/>
+            <w:r>
+              <w:t xml:space="preserve"> </w:t>
+            </w:r>
+            <w:proofErr w:type="spellStart"/>
+            <w:r>
+              <w:t>administration</w:t>
+            </w:r>
+            <w:proofErr w:type="spellEnd"/>
+          </w:p>
+        </w:tc>
+      </w:tr>
+      <w:tr>
+        <w:trPr>
+          <w:tblCellSpacing w:w="15" w:type="dxa"/>
+        </w:trPr>
+        <w:tc>
+          <w:tcPr>
+            <w:tcW w:w="2502" w:type="dxa"/>
+            <w:vAlign w:val="center"/>
+            <w:hideMark/>
+          </w:tcPr>
+          <w:p>
+            <w:proofErr w:type="spellStart"/>
+            <w:r>
+              <w:t>Biopsy</w:t>
+            </w:r>
+            <w:proofErr w:type="spellEnd"/>
+          </w:p>
+        </w:tc>
+        <w:tc>
+          <w:tcPr>
+            <w:tcW w:w="3514" w:type="dxa"/>
+            <w:vAlign w:val="center"/>
+            <w:hideMark/>
+          </w:tcPr>
+          <w:p>
+            <w:r>
+              <w:t>Procedure / Specimen</w:t>
+            </w:r>
+          </w:p>
+        </w:tc>
+        <w:tc>
+          <w:tcPr>
+            <w:tcW w:w="3498" w:type="dxa"/>
+            <w:vAlign w:val="center"/>
+            <w:hideMark/>
+          </w:tcPr>
+          <w:p>
+            <w:pPr>
+              <w:rPr>
+                <w:lang w:val="en-US"/>
+              </w:rPr>
+            </w:pPr>
+            <w:r>
+              <w:rPr>
+                <w:lang w:val="en-US"/>
+              </w:rPr>
+              <w:t>Procedure for collection, Specimen for the sample</w:t>
+            </w:r>
+          </w:p>
+        </w:tc>
+      </w:tr>
+      <w:tr>
+        <w:trPr>
+          <w:tblCellSpacing w:w="15" w:type="dxa"/>
+        </w:trPr>
+        <w:tc>
+          <w:tcPr>
+            <w:tcW w:w="2502" w:type="dxa"/>
+            <w:vAlign w:val="center"/>
+            <w:hideMark/>
+          </w:tcPr>
+          <w:p>
+            <w:r>
+              <w:t xml:space="preserve">Active </w:t>
+            </w:r>
+            <w:proofErr w:type="spellStart"/>
+            <w:r>
+              <w:t>Surveillance</w:t>
+            </w:r>
+            <w:proofErr w:type="spellEnd"/>
+          </w:p>
+        </w:tc>
+        <w:tc>
+          <w:tcPr>
+            <w:tcW w:w="3514" w:type="dxa"/>
+            <w:vAlign w:val="center"/>
+            <w:hideMark/>
+          </w:tcPr>
+          <w:p>
+            <w:r>
+              <w:t xml:space="preserve">Procedure / </w:t>
+            </w:r>
+            <w:proofErr w:type="spellStart"/>
+            <w:r>
+              <w:t>CarePlan</w:t>
+            </w:r>
+            <w:proofErr w:type="spellEnd"/>
+          </w:p>
+        </w:tc>
+        <w:tc>
+          <w:tcPr>
+            <w:tcW w:w="3498" w:type="dxa"/>
+            <w:vAlign w:val="center"/>
+            <w:hideMark/>
+          </w:tcPr>
+          <w:p>
+            <w:pPr>
+              <w:rPr>
+                <w:lang w:val="en-US"/>
+              </w:rPr>
+            </w:pPr>
+            <w:r>
+              <w:rPr>
+                <w:lang w:val="en-US"/>
+              </w:rPr>
+              <w:t>Can be modeled as care plan</w:t>
+            </w:r>
+          </w:p>
+        </w:tc>
+      </w:tr>
+      <w:tr>
+        <w:trPr>
+          <w:tblCellSpacing w:w="15" w:type="dxa"/>
+        </w:trPr>
+        <w:tc>
+          <w:tcPr>
+            <w:tcW w:w="2502" w:type="dxa"/>
+            <w:vAlign w:val="center"/>
+            <w:hideMark/>
+          </w:tcPr>
+          <w:p>
+            <w:r>
+              <w:t>Imaging</w:t>
+            </w:r>
+          </w:p>
+        </w:tc>
+        <w:tc>
+          <w:tcPr>
+            <w:tcW w:w="3514" w:type="dxa"/>
+            <w:vAlign w:val="center"/>
+            <w:hideMark/>
+          </w:tcPr>
+          <w:p>
+            <w:proofErr w:type="spellStart"/>
+            <w:r>
+              <w:t>ImagingStudy</w:t>
+            </w:r>
+            <w:proofErr w:type="spellEnd"/>
+            <w:r>
+              <w:t xml:space="preserve"> / </w:t>
+            </w:r>
+            <w:proofErr w:type="spellStart"/>
+            <w:r>
+              <w:t>DiagnosticReport</w:t>
+            </w:r>
+            <w:proofErr w:type="spellEnd"/>
+          </w:p>
+        </w:tc>
+        <w:tc>
+          <w:tcPr>
+            <w:tcW w:w="3498" w:type="dxa"/>
+            <w:vAlign w:val="center"/>
+            <w:hideMark/>
+          </w:tcPr>
+          <w:p>
+            <w:pPr>
+              <w:rPr>
+                <w:lang w:val="en-US"/>
+              </w:rPr>
+            </w:pPr>
+            <w:proofErr w:type="spellStart"/>
+            <w:r>
+              <w:rPr>
+                <w:lang w:val="en-US"/>
+              </w:rPr>
+              <w:t>ImagingStudy</w:t>
+            </w:r>
+            <w:proofErr w:type="spellEnd"/>
+            <w:r>
+              <w:rPr>
+                <w:lang w:val="en-US"/>
+              </w:rPr>
+              <w:t xml:space="preserve"> for images, </w:t>
+            </w:r>
+            <w:proofErr w:type="spellStart"/>
+            <w:r>
+              <w:rPr>
+                <w:lang w:val="en-US"/>
+              </w:rPr>
+              <w:t>DiagnosticReport</w:t>
+            </w:r>
+            <w:proofErr w:type="spellEnd"/>
+            <w:r>
+              <w:rPr>
+                <w:lang w:val="en-US"/>
+              </w:rPr>
+              <w:t xml:space="preserve"> for reports</w:t>
+            </w:r>
+          </w:p>
+        </w:tc>
+      </w:tr>
+      <w:tr>
+        <w:trPr>
+          <w:tblCellSpacing w:w="15" w:type="dxa"/>
+        </w:trPr>
+        <w:tc>
+          <w:tcPr>
+            <w:tcW w:w="2502" w:type="dxa"/>
+            <w:vAlign w:val="center"/>
+            <w:hideMark/>
+          </w:tcPr>
+          <w:p>
+            <w:r>
+              <w:t>Lab</w:t>
+            </w:r>
+          </w:p>
+        </w:tc>
+        <w:tc>
+          <w:tcPr>
+            <w:tcW w:w="3514" w:type="dxa"/>
+            <w:vAlign w:val="center"/>
+            <w:hideMark/>
+          </w:tcPr>
+          <w:p>
+            <w:proofErr w:type="spellStart"/>
+            <w:r>
+              <w:t>Observation</w:t>
+            </w:r>
+            <w:proofErr w:type="spellEnd"/>
+            <w:r>
+              <w:t xml:space="preserve"> / </w:t>
+            </w:r>
+            <w:proofErr w:type="spellStart"/>
+            <w:r>
+              <w:t>DiagnosticReport</w:t>
+            </w:r>
+            <w:proofErr w:type="spellEnd"/>
+          </w:p>
+        </w:tc>
+        <w:tc>
+          <w:tcPr>
+            <w:tcW w:w="3498" w:type="dxa"/>
+            <w:vAlign w:val="center"/>
+            <w:hideMark/>
+          </w:tcPr>
+          <w:p>
+            <w:r>
+              <w:t xml:space="preserve">For </w:t>
+            </w:r>
+            <w:proofErr w:type="spellStart"/>
+            <w:r>
+              <w:t>laboratory</w:t>
+            </w:r>
+            <w:proofErr w:type="spellEnd"/>
+            <w:r>
+              <w:t xml:space="preserve"> </w:t>
+            </w:r>
+            <w:proofErr w:type="spellStart"/>
+            <w:r>
+              <w:t>results</w:t>
+            </w:r>
+            <w:proofErr w:type="spellEnd"/>
+          </w:p>
+        </w:tc>
+      </w:tr>
+      <w:tr>
+        <w:trPr>
+          <w:tblCellSpacing w:w="15" w:type="dxa"/>
+        </w:trPr>
+        <w:tc>
+          <w:tcPr>
+            <w:tcW w:w="2502" w:type="dxa"/>
+            <w:vAlign w:val="center"/>
+            <w:hideMark/>
+          </w:tcPr>
+          <w:p>
+            <w:r>
+              <w:t>Biomarker</w:t>
+            </w:r>
+          </w:p>
+        </w:tc>
+        <w:tc>
+          <w:tcPr>
+            <w:tcW w:w="3514" w:type="dxa"/>
+            <w:vAlign w:val="center"/>
+            <w:hideMark/>
+          </w:tcPr>
+          <w:p>
+            <w:proofErr w:type="spellStart"/>
+            <w:r>
+              <w:t>Observation</w:t>
+            </w:r>
+            <w:proofErr w:type="spellEnd"/>
+          </w:p>
+        </w:tc>
+        <w:tc>
+          <w:tcPr>
+            <w:tcW w:w="3498" w:type="dxa"/>
+            <w:vAlign w:val="center"/>
+            <w:hideMark/>
+          </w:tcPr>
+          <w:p>
+            <w:pPr>
+              <w:rPr>
+                <w:lang w:val="en-US"/>
+              </w:rPr>
+            </w:pPr>
+            <w:r>
+              <w:rPr>
+                <w:lang w:val="en-US"/>
+              </w:rPr>
+              <w:t>With appropriate codes for biomarkers</w:t>
+            </w:r>
+          </w:p>
+        </w:tc>
+      </w:tr>
+    </w:tbl>
+    <w:p>
+      <w:pPr>
+        <w:pStyle w:val="Titolo2"/>
+      </w:pPr>
+      <w:bookmarkStart w:id="3" w:name="_Toc197335024"/>
+      <w:proofErr w:type="spellStart"/>
+      <w:r>
+        <w:t>Oncology</w:t>
+      </w:r>
+      <w:proofErr w:type="spellEnd"/>
+      <w:r>
+        <w:t xml:space="preserve"> Clinical </w:t>
+      </w:r>
+      <w:proofErr w:type="spellStart"/>
+      <w:r>
+        <w:t>Elements</w:t>
+      </w:r>
+      <w:bookmarkEnd w:id="3"/>
+      <w:proofErr w:type="spellEnd"/>
+    </w:p>
+    <w:tbl>
+      <w:tblPr>
+        <w:tblW w:w="0" w:type="auto"/>
+        <w:tblCellSpacing w:w="15" w:type="dxa"/>
+        <w:tblBorders>
+          <w:top w:val="single" w:sz="4" w:space="0" w:color="ADADAD" w:themeColor="background2" w:themeShade="BF"/>
+          <w:left w:val="single" w:sz="4" w:space="0" w:color="ADADAD" w:themeColor="background2" w:themeShade="BF"/>
+          <w:bottom w:val="single" w:sz="4" w:space="0" w:color="ADADAD" w:themeColor="background2" w:themeShade="BF"/>
+          <w:right w:val="single" w:sz="4" w:space="0" w:color="ADADAD" w:themeColor="background2" w:themeShade="BF"/>
+          <w:insideH w:val="single" w:sz="4" w:space="0" w:color="ADADAD" w:themeColor="background2" w:themeShade="BF"/>
+          <w:insideV w:val="single" w:sz="4" w:space="0" w:color="ADADAD" w:themeColor="background2" w:themeShade="BF"/>
+        </w:tblBorders>
+        <w:tblCellMar>
+          <w:top w:w="15" w:type="dxa"/>
+          <w:left w:w="15" w:type="dxa"/>
+          <w:bottom w:w="15" w:type="dxa"/>
+          <w:right w:w="15" w:type="dxa"/>
+        </w:tblCellMar>
+        <w:tblLook w:val="04A0" w:firstRow="1" w:lastRow="0" w:firstColumn="1" w:lastColumn="0" w:noHBand="0" w:noVBand="1"/>
+      </w:tblPr>
+      <w:tblGrid>
+        <w:gridCol w:w="2555"/>
+        <w:gridCol w:w="3458"/>
+        <w:gridCol w:w="3615"/>
+      </w:tblGrid>
+      <w:tr>
+        <w:trPr>
+          <w:tblHeader/>
+          <w:tblCellSpacing w:w="15" w:type="dxa"/>
+        </w:trPr>
+        <w:tc>
+          <w:tcPr>
+            <w:tcW w:w="2644" w:type="dxa"/>
+            <w:shd w:val="clear" w:color="auto" w:fill="A5C9EB" w:themeFill="text2" w:themeFillTint="40"/>
+            <w:vAlign w:val="center"/>
+            <w:hideMark/>
+          </w:tcPr>
+          <w:p>
+            <w:pPr>
+              <w:spacing w:after="0"/>
+              <w:rPr>
+                <w:b/>
+                <w:bCs/>
+              </w:rPr>
+            </w:pPr>
+            <w:proofErr w:type="spellStart"/>
+            <w:r>
+              <w:rPr>
+                <w:b/>
+                <w:bCs/>
+              </w:rPr>
+              <w:t>European</w:t>
+            </w:r>
+            <w:proofErr w:type="spellEnd"/>
+            <w:r>
+              <w:rPr>
+                <w:b/>
+                <w:bCs/>
+              </w:rPr>
+              <w:t xml:space="preserve"> Cancer Model</w:t>
+            </w:r>
+          </w:p>
+        </w:tc>
+        <w:tc>
+          <w:tcPr>
+            <w:tcW w:w="3939" w:type="dxa"/>
+            <w:shd w:val="clear" w:color="auto" w:fill="A5C9EB" w:themeFill="text2" w:themeFillTint="40"/>
+            <w:vAlign w:val="center"/>
+            <w:hideMark/>
+          </w:tcPr>
+          <w:p>
+            <w:pPr>
+              <w:spacing w:after="0"/>
+              <w:rPr>
+                <w:b/>
+                <w:bCs/>
+              </w:rPr>
+            </w:pPr>
+            <w:r>
+              <w:rPr>
+                <w:b/>
+                <w:bCs/>
+              </w:rPr>
+              <w:t>FHIR Resource</w:t>
+            </w:r>
+          </w:p>
+        </w:tc>
+        <w:tc>
+          <w:tcPr>
+            <w:tcW w:w="2925" w:type="dxa"/>
+            <w:shd w:val="clear" w:color="auto" w:fill="A5C9EB" w:themeFill="text2" w:themeFillTint="40"/>
+            <w:vAlign w:val="center"/>
+            <w:hideMark/>
+          </w:tcPr>
+          <w:p>
+            <w:pPr>
+              <w:spacing w:after="0"/>
+              <w:rPr>
+                <w:b/>
+                <w:bCs/>
+              </w:rPr>
+            </w:pPr>
+            <w:r>
+              <w:rPr>
+                <w:b/>
+                <w:bCs/>
+              </w:rPr>
+              <w:t>Notes</w:t>
+            </w:r>
+          </w:p>
+        </w:tc>
+      </w:tr>
+      <w:tr>
+        <w:trPr>
+          <w:tblCellSpacing w:w="15" w:type="dxa"/>
+        </w:trPr>
+        <w:tc>
+          <w:tcPr>
+            <w:tcW w:w="2644" w:type="dxa"/>
+            <w:vAlign w:val="center"/>
+            <w:hideMark/>
+          </w:tcPr>
+          <w:p>
+            <w:r>
+              <w:t>Cancer Definition</w:t>
+            </w:r>
+          </w:p>
+        </w:tc>
+        <w:tc>
+          <w:tcPr>
+            <w:tcW w:w="3939" w:type="dxa"/>
+            <w:vAlign w:val="center"/>
+            <w:hideMark/>
+          </w:tcPr>
+          <w:p>
+            <w:proofErr w:type="spellStart"/>
+            <w:r>
+              <w:t>Condition</w:t>
+            </w:r>
+            <w:proofErr w:type="spellEnd"/>
+            <w:r>
+              <w:t xml:space="preserve"> (</w:t>
+            </w:r>
+            <w:proofErr w:type="spellStart"/>
+            <w:r>
+              <w:t>details</w:t>
+            </w:r>
+            <w:proofErr w:type="spellEnd"/>
+            <w:r>
+              <w:t>)</w:t>
+            </w:r>
+          </w:p>
+        </w:tc>
+        <w:tc>
+          <w:tcPr>
+            <w:tcW w:w="2925" w:type="dxa"/>
+            <w:vAlign w:val="center"/>
+            <w:hideMark/>
+          </w:tcPr>
+          <w:p>
+            <w:pPr>
+              <w:rPr>
+                <w:lang w:val="en-US"/>
+              </w:rPr>
+            </w:pPr>
+            <w:r>
+              <w:rPr>
+                <w:lang w:val="en-US"/>
+              </w:rPr>
+              <w:t>Using extensions for histology/morphology</w:t>
+            </w:r>
+          </w:p>
+        </w:tc>
+      </w:tr>
+      <w:tr>
+        <w:trPr>
+          <w:tblCellSpacing w:w="15" w:type="dxa"/>
+        </w:trPr>
+        <w:tc>
+          <w:tcPr>
+            <w:tcW w:w="2644" w:type="dxa"/>
+            <w:vAlign w:val="center"/>
+            <w:hideMark/>
+          </w:tcPr>
+          <w:p>
+            <w:proofErr w:type="spellStart"/>
+            <w:r>
+              <w:t>Histology</w:t>
+            </w:r>
+            <w:proofErr w:type="spellEnd"/>
+            <w:r>
+              <w:t>/</w:t>
+            </w:r>
+            <w:proofErr w:type="spellStart"/>
+            <w:r>
+              <w:t>Behaviour</w:t>
+            </w:r>
+            <w:proofErr w:type="spellEnd"/>
+          </w:p>
+        </w:tc>
+        <w:tc>
+          <w:tcPr>
+            <w:tcW w:w="3939" w:type="dxa"/>
+            <w:vAlign w:val="center"/>
+            <w:hideMark/>
+          </w:tcPr>
+          <w:p>
+            <w:proofErr w:type="spellStart"/>
+            <w:r>
+              <w:t>Observation</w:t>
+            </w:r>
+            <w:proofErr w:type="spellEnd"/>
+          </w:p>
+        </w:tc>
+        <w:tc>
+          <w:tcPr>
+            <w:tcW w:w="2925" w:type="dxa"/>
+            <w:vAlign w:val="center"/>
+            <w:hideMark/>
+          </w:tcPr>
+          <w:p>
+            <w:r>
+              <w:t xml:space="preserve">Or </w:t>
+            </w:r>
+            <w:proofErr w:type="spellStart"/>
+            <w:r>
+              <w:t>as</w:t>
+            </w:r>
+            <w:proofErr w:type="spellEnd"/>
+            <w:r>
+              <w:t xml:space="preserve"> </w:t>
+            </w:r>
+            <w:proofErr w:type="spellStart"/>
+            <w:r>
+              <w:t>Condition</w:t>
+            </w:r>
+            <w:proofErr w:type="spellEnd"/>
+            <w:r>
+              <w:t xml:space="preserve"> extension</w:t>
+            </w:r>
+          </w:p>
+        </w:tc>
+      </w:tr>
+      <w:tr>
+        <w:trPr>
+          <w:tblCellSpacing w:w="15" w:type="dxa"/>
+        </w:trPr>
+        <w:tc>
+          <w:tcPr>
+            <w:tcW w:w="2644" w:type="dxa"/>
+            <w:vAlign w:val="center"/>
+            <w:hideMark/>
+          </w:tcPr>
+          <w:p>
+            <w:r>
+              <w:t>Body Site</w:t>
+            </w:r>
+          </w:p>
+        </w:tc>
+        <w:tc>
+          <w:tcPr>
+            <w:tcW w:w="3939" w:type="dxa"/>
+            <w:vAlign w:val="center"/>
+            <w:hideMark/>
+          </w:tcPr>
+          <w:p>
+            <w:proofErr w:type="spellStart"/>
+            <w:r>
+              <w:t>Condition.bodySite</w:t>
+            </w:r>
+            <w:proofErr w:type="spellEnd"/>
+          </w:p>
+        </w:tc>
+        <w:tc>
+          <w:tcPr>
+            <w:tcW w:w="2925" w:type="dxa"/>
+            <w:vAlign w:val="center"/>
+            <w:hideMark/>
+          </w:tcPr>
+          <w:p>
+            <w:r>
+              <w:t xml:space="preserve">Standard </w:t>
+            </w:r>
+            <w:proofErr w:type="spellStart"/>
+            <w:r>
+              <w:t>element</w:t>
+            </w:r>
+            <w:proofErr w:type="spellEnd"/>
+            <w:r>
+              <w:t xml:space="preserve"> in </w:t>
+            </w:r>
+            <w:proofErr w:type="spellStart"/>
+            <w:r>
+              <w:t>Condition</w:t>
+            </w:r>
+            <w:proofErr w:type="spellEnd"/>
+          </w:p>
+        </w:tc>
+      </w:tr>
+      <w:tr>
+        <w:trPr>
+          <w:tblCellSpacing w:w="15" w:type="dxa"/>
+        </w:trPr>
+        <w:tc>
+          <w:tcPr>
+            <w:tcW w:w="2644" w:type="dxa"/>
+            <w:vAlign w:val="center"/>
+            <w:hideMark/>
+          </w:tcPr>
+          <w:p>
+            <w:proofErr w:type="spellStart"/>
+            <w:r>
+              <w:t>Tumor</w:t>
+            </w:r>
+            <w:proofErr w:type="spellEnd"/>
+            <w:r>
+              <w:t xml:space="preserve"> Grade</w:t>
+            </w:r>
+          </w:p>
+        </w:tc>
+        <w:tc>
+          <w:tcPr>
+            <w:tcW w:w="3939" w:type="dxa"/>
+            <w:vAlign w:val="center"/>
+            <w:hideMark/>
+          </w:tcPr>
+          <w:p>
+            <w:proofErr w:type="spellStart"/>
+            <w:r>
+              <w:t>Observation</w:t>
+            </w:r>
+            <w:proofErr w:type="spellEnd"/>
+          </w:p>
+        </w:tc>
+        <w:tc>
+          <w:tcPr>
+            <w:tcW w:w="2925" w:type="dxa"/>
+            <w:vAlign w:val="center"/>
+            <w:hideMark/>
+          </w:tcPr>
+          <w:p>
+            <w:pPr>
+              <w:rPr>
+                <w:lang w:val="en-US"/>
+              </w:rPr>
+            </w:pPr>
+            <w:r>
+              <w:rPr>
+                <w:lang w:val="en-US"/>
+              </w:rPr>
+              <w:t>With appropriate LOINC/SNOMED codes</w:t>
+            </w:r>
+          </w:p>
+        </w:tc>
+      </w:tr>
+      <w:tr>
+        <w:trPr>
+          <w:tblCellSpacing w:w="15" w:type="dxa"/>
+        </w:trPr>
+        <w:tc>
+          <w:tcPr>
+            <w:tcW w:w="2644" w:type="dxa"/>
+            <w:vAlign w:val="center"/>
+            <w:hideMark/>
+          </w:tcPr>
+          <w:p>
+            <w:r>
+              <w:t>Cancer Stage</w:t>
+            </w:r>
+          </w:p>
+        </w:tc>
+        <w:tc>
+          <w:tcPr>
+            <w:tcW w:w="3939" w:type="dxa"/>
+            <w:vAlign w:val="center"/>
+            <w:hideMark/>
+          </w:tcPr>
+          <w:p>
+            <w:proofErr w:type="spellStart"/>
+            <w:r>
+              <w:t>Observation</w:t>
+            </w:r>
+            <w:proofErr w:type="spellEnd"/>
+          </w:p>
+        </w:tc>
+        <w:tc>
+          <w:tcPr>
+            <w:tcW w:w="2925" w:type="dxa"/>
+            <w:vAlign w:val="center"/>
+            <w:hideMark/>
+          </w:tcPr>
+          <w:p>
+            <w:pPr>
+              <w:rPr>
+                <w:lang w:val="en-US"/>
+              </w:rPr>
+            </w:pPr>
+            <w:r>
+              <w:rPr>
+                <w:lang w:val="en-US"/>
+              </w:rPr>
+              <w:t>Using TNM staging system codes</w:t>
+            </w:r>
+          </w:p>
+        </w:tc>
+      </w:tr>
+      <w:tr>
+        <w:trPr>
+          <w:tblCellSpacing w:w="15" w:type="dxa"/>
+        </w:trPr>
+        <w:tc>
+          <w:tcPr>
+            <w:tcW w:w="2644" w:type="dxa"/>
+            <w:vAlign w:val="center"/>
+            <w:hideMark/>
+          </w:tcPr>
+          <w:p>
+            <w:proofErr w:type="spellStart"/>
+            <w:r>
+              <w:lastRenderedPageBreak/>
+              <w:t>Disease</w:t>
+            </w:r>
+            <w:proofErr w:type="spellEnd"/>
+            <w:r>
+              <w:t xml:space="preserve"> Status</w:t>
+            </w:r>
+          </w:p>
+        </w:tc>
+        <w:tc>
+          <w:tcPr>
+            <w:tcW w:w="3939" w:type="dxa"/>
+            <w:vAlign w:val="center"/>
+            <w:hideMark/>
+          </w:tcPr>
+          <w:p>
+            <w:proofErr w:type="spellStart"/>
+            <w:r>
+              <w:t>Observation</w:t>
+            </w:r>
+            <w:proofErr w:type="spellEnd"/>
+          </w:p>
+        </w:tc>
+        <w:tc>
+          <w:tcPr>
+            <w:tcW w:w="2925" w:type="dxa"/>
+            <w:vAlign w:val="center"/>
+            <w:hideMark/>
+          </w:tcPr>
+          <w:p>
+            <w:r>
+              <w:t xml:space="preserve">For </w:t>
+            </w:r>
+            <w:proofErr w:type="spellStart"/>
+            <w:r>
+              <w:t>progression</w:t>
+            </w:r>
+            <w:proofErr w:type="spellEnd"/>
+            <w:r>
+              <w:t>/</w:t>
+            </w:r>
+            <w:proofErr w:type="spellStart"/>
+            <w:r>
+              <w:t>remission</w:t>
+            </w:r>
+            <w:proofErr w:type="spellEnd"/>
+            <w:r>
+              <w:t>/</w:t>
+            </w:r>
+            <w:proofErr w:type="spellStart"/>
+            <w:r>
+              <w:t>recurrence</w:t>
+            </w:r>
+            <w:proofErr w:type="spellEnd"/>
+          </w:p>
+        </w:tc>
+      </w:tr>
+      <w:tr>
+        <w:trPr>
+          <w:tblCellSpacing w:w="15" w:type="dxa"/>
+        </w:trPr>
+        <w:tc>
+          <w:tcPr>
+            <w:tcW w:w="2644" w:type="dxa"/>
+            <w:vAlign w:val="center"/>
+            <w:hideMark/>
+          </w:tcPr>
+          <w:p>
+            <w:r>
+              <w:t xml:space="preserve">Treatment </w:t>
+            </w:r>
+            <w:proofErr w:type="spellStart"/>
+            <w:r>
+              <w:t>Response</w:t>
+            </w:r>
+            <w:proofErr w:type="spellEnd"/>
+          </w:p>
+        </w:tc>
+        <w:tc>
+          <w:tcPr>
+            <w:tcW w:w="3939" w:type="dxa"/>
+            <w:vAlign w:val="center"/>
+            <w:hideMark/>
+          </w:tcPr>
+          <w:p>
+            <w:proofErr w:type="spellStart"/>
+            <w:r>
+              <w:t>Observation</w:t>
+            </w:r>
+            <w:proofErr w:type="spellEnd"/>
+          </w:p>
+        </w:tc>
+        <w:tc>
+          <w:tcPr>
+            <w:tcW w:w="2925" w:type="dxa"/>
+            <w:vAlign w:val="center"/>
+            <w:hideMark/>
+          </w:tcPr>
+          <w:p>
+            <w:pPr>
+              <w:rPr>
+                <w:lang w:val="en-US"/>
+              </w:rPr>
+            </w:pPr>
+            <w:r>
+              <w:rPr>
+                <w:lang w:val="en-US"/>
+              </w:rPr>
+              <w:t>Using RECIST or other standard criteria</w:t>
+            </w:r>
+          </w:p>
+        </w:tc>
+      </w:tr>
+    </w:tbl>
+    <w:p>
+      <w:pPr>
+        <w:pStyle w:val="Titolo2"/>
+      </w:pPr>
+      <w:bookmarkStart w:id="4" w:name="_Toc197335025"/>
+      <w:proofErr w:type="spellStart"/>
+      <w:r>
+        <w:t>Other</w:t>
+      </w:r>
+      <w:proofErr w:type="spellEnd"/>
+      <w:r>
+        <w:t xml:space="preserve"> </w:t>
+      </w:r>
+      <w:proofErr w:type="spellStart"/>
+      <w:r>
+        <w:t>Elements</w:t>
+      </w:r>
+      <w:bookmarkEnd w:id="4"/>
+      <w:proofErr w:type="spellEnd"/>
+    </w:p>
+    <w:tbl>
+      <w:tblPr>
+        <w:tblW w:w="0" w:type="auto"/>
+        <w:tblCellSpacing w:w="15" w:type="dxa"/>
+        <w:tblBorders>
+          <w:top w:val="single" w:sz="4" w:space="0" w:color="ADADAD" w:themeColor="background2" w:themeShade="BF"/>
+          <w:left w:val="single" w:sz="4" w:space="0" w:color="ADADAD" w:themeColor="background2" w:themeShade="BF"/>
+          <w:bottom w:val="single" w:sz="4" w:space="0" w:color="ADADAD" w:themeColor="background2" w:themeShade="BF"/>
+          <w:right w:val="single" w:sz="4" w:space="0" w:color="ADADAD" w:themeColor="background2" w:themeShade="BF"/>
+          <w:insideH w:val="single" w:sz="4" w:space="0" w:color="ADADAD" w:themeColor="background2" w:themeShade="BF"/>
+          <w:insideV w:val="single" w:sz="4" w:space="0" w:color="ADADAD" w:themeColor="background2" w:themeShade="BF"/>
+        </w:tblBorders>
+        <w:tblCellMar>
+          <w:top w:w="15" w:type="dxa"/>
+          <w:left w:w="15" w:type="dxa"/>
+          <w:bottom w:w="15" w:type="dxa"/>
+          <w:right w:w="15" w:type="dxa"/>
+        </w:tblCellMar>
+        <w:tblLook w:val="04A0" w:firstRow="1" w:lastRow="0" w:firstColumn="1" w:lastColumn="0" w:noHBand="0" w:noVBand="1"/>
+      </w:tblPr>
+      <w:tblGrid>
+        <w:gridCol w:w="2473"/>
+        <w:gridCol w:w="3566"/>
+        <w:gridCol w:w="3589"/>
+      </w:tblGrid>
+      <w:tr>
+        <w:trPr>
+          <w:tblHeader/>
+          <w:tblCellSpacing w:w="15" w:type="dxa"/>
+        </w:trPr>
+        <w:tc>
+          <w:tcPr>
+            <w:tcW w:w="2502" w:type="dxa"/>
+            <w:shd w:val="clear" w:color="auto" w:fill="A5C9EB" w:themeFill="text2" w:themeFillTint="40"/>
+            <w:vAlign w:val="center"/>
+            <w:hideMark/>
+          </w:tcPr>
+          <w:p>
+            <w:pPr>
+              <w:spacing w:after="0"/>
+              <w:rPr>
+                <w:b/>
+                <w:bCs/>
+              </w:rPr>
+            </w:pPr>
+            <w:proofErr w:type="spellStart"/>
+            <w:r>
+              <w:rPr>
+                <w:b/>
+                <w:bCs/>
+              </w:rPr>
+              <w:t>European</w:t>
+            </w:r>
+            <w:proofErr w:type="spellEnd"/>
+            <w:r>
+              <w:rPr>
+                <w:b/>
+                <w:bCs/>
+              </w:rPr>
+              <w:t xml:space="preserve"> Cancer Model</w:t>
+            </w:r>
+          </w:p>
+        </w:tc>
+        <w:tc>
+          <w:tcPr>
+            <w:tcW w:w="3372" w:type="dxa"/>
+            <w:shd w:val="clear" w:color="auto" w:fill="A5C9EB" w:themeFill="text2" w:themeFillTint="40"/>
+            <w:vAlign w:val="center"/>
+            <w:hideMark/>
+          </w:tcPr>
+          <w:p>
+            <w:pPr>
+              <w:spacing w:after="0"/>
+              <w:rPr>
+                <w:b/>
+                <w:bCs/>
+              </w:rPr>
+            </w:pPr>
+            <w:r>
+              <w:rPr>
+                <w:b/>
+                <w:bCs/>
+              </w:rPr>
+              <w:t>FHIR Resource</w:t>
+            </w:r>
+          </w:p>
+        </w:tc>
+        <w:tc>
+          <w:tcPr>
+            <w:tcW w:w="3634" w:type="dxa"/>
+            <w:shd w:val="clear" w:color="auto" w:fill="A5C9EB" w:themeFill="text2" w:themeFillTint="40"/>
+            <w:vAlign w:val="center"/>
+            <w:hideMark/>
+          </w:tcPr>
+          <w:p>
+            <w:pPr>
+              <w:spacing w:after="0"/>
+              <w:rPr>
+                <w:b/>
+                <w:bCs/>
+              </w:rPr>
+            </w:pPr>
+            <w:r>
+              <w:rPr>
+                <w:b/>
+                <w:bCs/>
+              </w:rPr>
+              <w:t>Notes</w:t>
+            </w:r>
+          </w:p>
+        </w:tc>
+      </w:tr>
+      <w:tr>
+        <w:trPr>
+          <w:tblCellSpacing w:w="15" w:type="dxa"/>
+        </w:trPr>
+        <w:tc>
+          <w:tcPr>
+            <w:tcW w:w="2502" w:type="dxa"/>
+            <w:vAlign w:val="center"/>
+            <w:hideMark/>
+          </w:tcPr>
+          <w:p>
+            <w:proofErr w:type="spellStart"/>
+            <w:r>
+              <w:t>Intent</w:t>
+            </w:r>
+            <w:proofErr w:type="spellEnd"/>
+          </w:p>
+        </w:tc>
+        <w:tc>
+          <w:tcPr>
+            <w:tcW w:w="3372" w:type="dxa"/>
+            <w:vAlign w:val="center"/>
+            <w:hideMark/>
+          </w:tcPr>
+          <w:p>
+            <w:proofErr w:type="spellStart"/>
+            <w:r>
+              <w:t>Procedure.reasonCode</w:t>
+            </w:r>
+            <w:proofErr w:type="spellEnd"/>
+            <w:r>
+              <w:t xml:space="preserve"> / </w:t>
+            </w:r>
+            <w:proofErr w:type="spellStart"/>
+            <w:r>
+              <w:t>CarePlan.intent</w:t>
+            </w:r>
+            <w:proofErr w:type="spellEnd"/>
+          </w:p>
+        </w:tc>
+        <w:tc>
+          <w:tcPr>
+            <w:tcW w:w="3634" w:type="dxa"/>
+            <w:vAlign w:val="center"/>
+            <w:hideMark/>
+          </w:tcPr>
+          <w:p>
+            <w:r>
+              <w:t xml:space="preserve">To indicate curative vs palliative </w:t>
+            </w:r>
+            <w:proofErr w:type="spellStart"/>
+            <w:r>
+              <w:t>intent</w:t>
+            </w:r>
+            <w:proofErr w:type="spellEnd"/>
+          </w:p>
+        </w:tc>
+      </w:tr>
+      <w:tr>
+        <w:trPr>
+          <w:tblCellSpacing w:w="15" w:type="dxa"/>
+        </w:trPr>
+        <w:tc>
+          <w:tcPr>
+            <w:tcW w:w="2502" w:type="dxa"/>
+            <w:vAlign w:val="center"/>
+            <w:hideMark/>
+          </w:tcPr>
+          <w:p>
+            <w:proofErr w:type="spellStart"/>
+            <w:r>
+              <w:t>Evidence</w:t>
+            </w:r>
+            <w:proofErr w:type="spellEnd"/>
+          </w:p>
+        </w:tc>
+        <w:tc>
+          <w:tcPr>
+            <w:tcW w:w="3372" w:type="dxa"/>
+            <w:vAlign w:val="center"/>
+            <w:hideMark/>
+          </w:tcPr>
+          <w:p>
+            <w:proofErr w:type="spellStart"/>
+            <w:r>
+              <w:t>Observation</w:t>
+            </w:r>
+            <w:proofErr w:type="spellEnd"/>
+            <w:r>
+              <w:t xml:space="preserve"> / </w:t>
+            </w:r>
+            <w:proofErr w:type="spellStart"/>
+            <w:r>
+              <w:t>DocumentReference</w:t>
+            </w:r>
+            <w:proofErr w:type="spellEnd"/>
+          </w:p>
+        </w:tc>
+        <w:tc>
+          <w:tcPr>
+            <w:tcW w:w="3634" w:type="dxa"/>
+            <w:vAlign w:val="center"/>
+            <w:hideMark/>
+          </w:tcPr>
+          <w:p>
+            <w:proofErr w:type="spellStart"/>
+            <w:r>
+              <w:t>Depends</w:t>
+            </w:r>
+            <w:proofErr w:type="spellEnd"/>
+            <w:r>
+              <w:t xml:space="preserve"> on </w:t>
+            </w:r>
+            <w:proofErr w:type="spellStart"/>
+            <w:r>
+              <w:t>evidence</w:t>
+            </w:r>
+            <w:proofErr w:type="spellEnd"/>
+            <w:r>
+              <w:t xml:space="preserve"> </w:t>
+            </w:r>
+            <w:proofErr w:type="spellStart"/>
+            <w:r>
+              <w:t>type</w:t>
+            </w:r>
+            <w:proofErr w:type="spellEnd"/>
+          </w:p>
+        </w:tc>
+      </w:tr>
+      <w:tr>
+        <w:trPr>
+          <w:tblCellSpacing w:w="15" w:type="dxa"/>
+        </w:trPr>
+        <w:tc>
+          <w:tcPr>
+            <w:tcW w:w="2502" w:type="dxa"/>
+            <w:vAlign w:val="center"/>
+            <w:hideMark/>
+          </w:tcPr>
+          <w:p>
+            <w:r>
+              <w:t>Trigger Event</w:t>
+            </w:r>
+          </w:p>
+        </w:tc>
+        <w:tc>
+          <w:tcPr>
+            <w:tcW w:w="3372" w:type="dxa"/>
+            <w:vAlign w:val="center"/>
+            <w:hideMark/>
+          </w:tcPr>
+          <w:p>
+            <w:proofErr w:type="spellStart"/>
+            <w:r>
+              <w:t>Observation</w:t>
+            </w:r>
+            <w:proofErr w:type="spellEnd"/>
+            <w:r>
+              <w:t xml:space="preserve"> / </w:t>
+            </w:r>
+            <w:proofErr w:type="spellStart"/>
+            <w:r>
+              <w:t>Condition</w:t>
+            </w:r>
+            <w:proofErr w:type="spellEnd"/>
+          </w:p>
+        </w:tc>
+        <w:tc>
+          <w:tcPr>
+            <w:tcW w:w="3634" w:type="dxa"/>
+            <w:vAlign w:val="center"/>
+            <w:hideMark/>
+          </w:tcPr>
+          <w:p>
+            <w:pPr>
+              <w:rPr>
+                <w:lang w:val="en-US"/>
+              </w:rPr>
+            </w:pPr>
+            <w:r>
+              <w:rPr>
+                <w:lang w:val="en-US"/>
+              </w:rPr>
+              <w:t>For events triggering screening/diagnosis</w:t>
+            </w:r>
+          </w:p>
+        </w:tc>
+      </w:tr>
+      <w:tr>
+        <w:trPr>
+          <w:tblCellSpacing w:w="15" w:type="dxa"/>
+        </w:trPr>
+        <w:tc>
+          <w:tcPr>
+            <w:tcW w:w="2502" w:type="dxa"/>
+            <w:vAlign w:val="center"/>
+            <w:hideMark/>
+          </w:tcPr>
+          <w:p>
+            <w:r>
+              <w:t>Target Site</w:t>
+            </w:r>
+          </w:p>
+        </w:tc>
+        <w:tc>
+          <w:tcPr>
+            <w:tcW w:w="3372" w:type="dxa"/>
+            <w:vAlign w:val="center"/>
+            <w:hideMark/>
+          </w:tcPr>
+          <w:p>
+            <w:proofErr w:type="spellStart"/>
+            <w:r>
+              <w:t>Procedure.bodySite</w:t>
+            </w:r>
+            <w:proofErr w:type="spellEnd"/>
+          </w:p>
+        </w:tc>
+        <w:tc>
+          <w:tcPr>
+            <w:tcW w:w="3634" w:type="dxa"/>
+            <w:vAlign w:val="center"/>
+            <w:hideMark/>
+          </w:tcPr>
+          <w:p>
+            <w:pPr>
+              <w:rPr>
+                <w:lang w:val="en-US"/>
+              </w:rPr>
+            </w:pPr>
+            <w:r>
+              <w:rPr>
+                <w:lang w:val="en-US"/>
+              </w:rPr>
+              <w:t>For anatomical target site of treatment</w:t>
+            </w:r>
+          </w:p>
+        </w:tc>
+      </w:tr>
+      <w:tr>
+        <w:trPr>
+          <w:tblCellSpacing w:w="15" w:type="dxa"/>
+        </w:trPr>
+        <w:tc>
+          <w:tcPr>
+            <w:tcW w:w="2502" w:type="dxa"/>
+            <w:vAlign w:val="center"/>
+            <w:hideMark/>
+          </w:tcPr>
+          <w:p>
+            <w:proofErr w:type="spellStart"/>
+            <w:r>
+              <w:t>Ongoing</w:t>
+            </w:r>
+            <w:proofErr w:type="spellEnd"/>
+            <w:r>
+              <w:t xml:space="preserve"> </w:t>
+            </w:r>
+            <w:proofErr w:type="spellStart"/>
+            <w:r>
+              <w:t>Cycle</w:t>
+            </w:r>
+            <w:proofErr w:type="spellEnd"/>
+            <w:r>
+              <w:t xml:space="preserve"> Information</w:t>
+            </w:r>
+          </w:p>
+        </w:tc>
+        <w:tc>
+          <w:tcPr>
+            <w:tcW w:w="3372" w:type="dxa"/>
+            <w:vAlign w:val="center"/>
+            <w:hideMark/>
+          </w:tcPr>
+          <w:p>
+            <w:proofErr w:type="spellStart"/>
+            <w:r>
+              <w:t>MedicationAdministration.dosage</w:t>
+            </w:r>
+            <w:proofErr w:type="spellEnd"/>
+          </w:p>
+        </w:tc>
+        <w:tc>
+          <w:tcPr>
+            <w:tcW w:w="3634" w:type="dxa"/>
+            <w:vAlign w:val="center"/>
+            <w:hideMark/>
+          </w:tcPr>
+          <w:p>
+            <w:r>
+              <w:t xml:space="preserve">For therapy </w:t>
+            </w:r>
+            <w:proofErr w:type="spellStart"/>
+            <w:r>
+              <w:t>cycles</w:t>
+            </w:r>
+            <w:proofErr w:type="spellEnd"/>
+          </w:p>
+        </w:tc>
+      </w:tr>
+    </w:tbl>
     <w:p>
       <w:pPr>
         <w:rPr>
@@ -86,7 +3061,7 @@
           <w:b/>
           <w:bCs/>
         </w:rPr>
-        <w:t>Main</w:t>
+        <w:t>Implementation</w:t>
       </w:r>
       <w:proofErr w:type="spellEnd"/>
       <w:r>
@@ -102,24 +3077,266 @@
           <w:b/>
           <w:bCs/>
         </w:rPr>
-        <w:t>Entities</w:t>
+        <w:t>Considerations</w:t>
       </w:r>
       <w:proofErr w:type="spellEnd"/>
+    </w:p>
+    <w:p>
+      <w:pPr>
+        <w:numPr>
+          <w:ilvl w:val="0"/>
+          <w:numId w:val="3"/>
+        </w:numPr>
+        <w:rPr>
+          <w:lang w:val="en-US"/>
+        </w:rPr>
+      </w:pPr>
       <w:r>
         <w:rPr>
           <w:b/>
           <w:bCs/>
+          <w:lang w:val="en-US"/>
         </w:rPr>
-        <w:t xml:space="preserve"> with </w:t>
-      </w:r>
-      <w:proofErr w:type="spellStart"/>
+        <w:t>Extensions</w:t>
+      </w:r>
+      <w:r>
+        <w:rPr>
+          <w:lang w:val="en-US"/>
+        </w:rPr>
+        <w:t>: Many specific oncology concepts might require custom FHIR extensions</w:t>
+      </w:r>
+    </w:p>
+    <w:p>
+      <w:pPr>
+        <w:numPr>
+          <w:ilvl w:val="0"/>
+          <w:numId w:val="3"/>
+        </w:numPr>
+        <w:rPr>
+          <w:lang w:val="en-US"/>
+        </w:rPr>
+      </w:pPr>
       <w:r>
         <w:rPr>
           <w:b/>
           <w:bCs/>
+          <w:lang w:val="en-US"/>
         </w:rPr>
         <w:t>Profiles</w:t>
       </w:r>
+      <w:r>
+        <w:rPr>
+          <w:lang w:val="en-US"/>
+        </w:rPr>
+        <w:t xml:space="preserve">: Consider using specific FHIR profiles for oncology like </w:t>
+      </w:r>
+      <w:proofErr w:type="spellStart"/>
+      <w:r>
+        <w:rPr>
+          <w:lang w:val="en-US"/>
+        </w:rPr>
+        <w:t>mCODE</w:t>
+      </w:r>
+      <w:proofErr w:type="spellEnd"/>
+      <w:r>
+        <w:rPr>
+          <w:lang w:val="en-US"/>
+        </w:rPr>
+        <w:t xml:space="preserve"> (minimal Common Oncology Data Elements)</w:t>
+      </w:r>
+    </w:p>
+    <w:p>
+      <w:pPr>
+        <w:numPr>
+          <w:ilvl w:val="0"/>
+          <w:numId w:val="3"/>
+        </w:numPr>
+        <w:rPr>
+          <w:lang w:val="en-US"/>
+        </w:rPr>
+      </w:pPr>
+      <w:r>
+        <w:rPr>
+          <w:b/>
+          <w:bCs/>
+          <w:lang w:val="en-US"/>
+        </w:rPr>
+        <w:t>Terminologies</w:t>
+      </w:r>
+      <w:r>
+        <w:rPr>
+          <w:lang w:val="en-US"/>
+        </w:rPr>
+        <w:t xml:space="preserve">: Use standard coding systems such as: </w:t>
+      </w:r>
+    </w:p>
+    <w:p>
+      <w:pPr>
+        <w:numPr>
+          <w:ilvl w:val="1"/>
+          <w:numId w:val="3"/>
+        </w:numPr>
+        <w:rPr>
+          <w:lang w:val="en-US"/>
+        </w:rPr>
+      </w:pPr>
+      <w:r>
+        <w:rPr>
+          <w:lang w:val="en-US"/>
+        </w:rPr>
+        <w:t>SNOMED CT for clinical conditions and procedures</w:t>
+      </w:r>
+    </w:p>
+    <w:p>
+      <w:pPr>
+        <w:numPr>
+          <w:ilvl w:val="1"/>
+          <w:numId w:val="3"/>
+        </w:numPr>
+        <w:rPr>
+          <w:lang w:val="en-US"/>
+        </w:rPr>
+      </w:pPr>
+      <w:r>
+        <w:rPr>
+          <w:lang w:val="en-US"/>
+        </w:rPr>
+        <w:t>LOINC for laboratory tests and observations</w:t>
+      </w:r>
+    </w:p>
+    <w:p>
+      <w:pPr>
+        <w:numPr>
+          <w:ilvl w:val="1"/>
+          <w:numId w:val="3"/>
+        </w:numPr>
+        <w:rPr>
+          <w:lang w:val="en-US"/>
+        </w:rPr>
+      </w:pPr>
+      <w:r>
+        <w:rPr>
+          <w:lang w:val="en-US"/>
+        </w:rPr>
+        <w:t>ICD-O for tumor morphology and topography</w:t>
+      </w:r>
+    </w:p>
+    <w:p>
+      <w:pPr>
+        <w:numPr>
+          <w:ilvl w:val="1"/>
+          <w:numId w:val="3"/>
+        </w:numPr>
+      </w:pPr>
+      <w:proofErr w:type="spellStart"/>
+      <w:r>
+        <w:t>RxNorm</w:t>
+      </w:r>
+      <w:proofErr w:type="spellEnd"/>
+      <w:r>
+        <w:t xml:space="preserve"> for </w:t>
+      </w:r>
+      <w:proofErr w:type="spellStart"/>
+      <w:r>
+        <w:t>medications</w:t>
+      </w:r>
+      <w:proofErr w:type="spellEnd"/>
+    </w:p>
+    <w:p>
+      <w:pPr>
+        <w:numPr>
+          <w:ilvl w:val="0"/>
+          <w:numId w:val="3"/>
+        </w:numPr>
+        <w:rPr>
+          <w:lang w:val="en-US"/>
+        </w:rPr>
+      </w:pPr>
+      <w:r>
+        <w:rPr>
+          <w:b/>
+          <w:bCs/>
+          <w:lang w:val="en-US"/>
+        </w:rPr>
+        <w:t>References</w:t>
+      </w:r>
+      <w:r>
+        <w:rPr>
+          <w:lang w:val="en-US"/>
+        </w:rPr>
+        <w:t>: Use references between resources to maintain the relationships from the original model</w:t>
+      </w:r>
+    </w:p>
+    <w:p>
+      <w:pPr>
+        <w:pStyle w:val="Titolo1"/>
+      </w:pPr>
+      <w:bookmarkStart w:id="5" w:name="_Toc197335026"/>
+      <w:r>
+        <w:lastRenderedPageBreak/>
+        <w:t>European Cancer Model → Specific FHIR Profiles Mapping</w:t>
+      </w:r>
+      <w:bookmarkEnd w:id="5"/>
+    </w:p>
+    <w:p>
+      <w:pPr>
+        <w:rPr>
+          <w:lang w:val="en-US"/>
+        </w:rPr>
+      </w:pPr>
+      <w:r>
+        <w:rPr>
+          <w:lang w:val="en-US"/>
+        </w:rPr>
+        <w:t>M</w:t>
+      </w:r>
+      <w:r>
+        <w:rPr>
+          <w:lang w:val="en-US"/>
+        </w:rPr>
+        <w:t xml:space="preserve">apping with specific FHIR profiles, including oncology profiles like </w:t>
+      </w:r>
+      <w:proofErr w:type="spellStart"/>
+      <w:r>
+        <w:rPr>
+          <w:lang w:val="en-US"/>
+        </w:rPr>
+        <w:t>mCODE</w:t>
+      </w:r>
+      <w:proofErr w:type="spellEnd"/>
+      <w:r>
+        <w:rPr>
+          <w:lang w:val="en-US"/>
+        </w:rPr>
+        <w:t>.</w:t>
+      </w:r>
+    </w:p>
+    <w:p>
+      <w:pPr>
+        <w:pStyle w:val="Titolo2"/>
+      </w:pPr>
+      <w:bookmarkStart w:id="6" w:name="_Toc197335027"/>
+      <w:proofErr w:type="spellStart"/>
+      <w:r>
+        <w:t>Main</w:t>
+      </w:r>
+      <w:proofErr w:type="spellEnd"/>
+      <w:r>
+        <w:t xml:space="preserve"> </w:t>
+      </w:r>
+      <w:proofErr w:type="spellStart"/>
+      <w:r>
+        <w:t>Entities</w:t>
+      </w:r>
+      <w:proofErr w:type="spellEnd"/>
+      <w:r>
+        <w:t xml:space="preserve"> with </w:t>
+      </w:r>
+      <w:proofErr w:type="spellStart"/>
+      <w:r>
+        <w:t>Profiles</w:t>
+      </w:r>
+      <w:bookmarkEnd w:id="6"/>
       <w:proofErr w:type="spellEnd"/>
     </w:p>
     <w:tbl>
@@ -723,6 +3940,7 @@
       <w:pPr>
         <w:pStyle w:val="Titolo2"/>
       </w:pPr>
+      <w:bookmarkStart w:id="7" w:name="_Toc197335028"/>
       <w:proofErr w:type="spellStart"/>
       <w:r>
         <w:t>Specific</w:t>
@@ -739,6 +3957,7 @@
       <w:r>
         <w:t xml:space="preserve"> and Treatments</w:t>
       </w:r>
+      <w:bookmarkEnd w:id="7"/>
     </w:p>
     <w:tbl>
       <w:tblPr>
@@ -761,9 +3980,9 @@
         <w:tblLook w:val="04A0" w:firstRow="1" w:lastRow="0" w:firstColumn="1" w:lastColumn="0" w:noHBand="0" w:noVBand="1"/>
       </w:tblPr>
       <w:tblGrid>
-        <w:gridCol w:w="1948"/>
-        <w:gridCol w:w="5010"/>
-        <w:gridCol w:w="2670"/>
+        <w:gridCol w:w="2405"/>
+        <w:gridCol w:w="4562"/>
+        <w:gridCol w:w="2661"/>
       </w:tblGrid>
       <w:tr>
         <w:trPr>
@@ -772,7 +3991,7 @@
         </w:trPr>
         <w:tc>
           <w:tcPr>
-            <w:tcW w:w="0" w:type="auto"/>
+            <w:tcW w:w="2360" w:type="dxa"/>
             <w:shd w:val="clear" w:color="auto" w:fill="A5C9EB" w:themeFill="text2" w:themeFillTint="40"/>
             <w:vAlign w:val="center"/>
             <w:hideMark/>
@@ -804,7 +4023,7 @@
         </w:tc>
         <w:tc>
           <w:tcPr>
-            <w:tcW w:w="0" w:type="auto"/>
+            <w:tcW w:w="4523" w:type="dxa"/>
             <w:shd w:val="clear" w:color="auto" w:fill="A5C9EB" w:themeFill="text2" w:themeFillTint="40"/>
             <w:vAlign w:val="center"/>
             <w:hideMark/>
@@ -864,7 +4083,7 @@
         </w:trPr>
         <w:tc>
           <w:tcPr>
-            <w:tcW w:w="0" w:type="auto"/>
+            <w:tcW w:w="2360" w:type="dxa"/>
             <w:vAlign w:val="center"/>
             <w:hideMark/>
           </w:tcPr>
@@ -876,7 +4095,7 @@
         </w:tc>
         <w:tc>
           <w:tcPr>
-            <w:tcW w:w="0" w:type="auto"/>
+            <w:tcW w:w="4523" w:type="dxa"/>
             <w:vAlign w:val="center"/>
             <w:hideMark/>
           </w:tcPr>
@@ -935,7 +4154,7 @@
         </w:trPr>
         <w:tc>
           <w:tcPr>
-            <w:tcW w:w="0" w:type="auto"/>
+            <w:tcW w:w="2360" w:type="dxa"/>
             <w:vAlign w:val="center"/>
             <w:hideMark/>
           </w:tcPr>
@@ -949,7 +4168,7 @@
         </w:tc>
         <w:tc>
           <w:tcPr>
-            <w:tcW w:w="0" w:type="auto"/>
+            <w:tcW w:w="4523" w:type="dxa"/>
             <w:vAlign w:val="center"/>
             <w:hideMark/>
           </w:tcPr>
@@ -1013,14 +4232,13 @@
         </w:trPr>
         <w:tc>
           <w:tcPr>
-            <w:tcW w:w="0" w:type="auto"/>
-            <w:vAlign w:val="center"/>
-            <w:hideMark/>
-          </w:tcPr>
-          <w:p>
-            <w:proofErr w:type="spellStart"/>
-            <w:r>
-              <w:lastRenderedPageBreak/>
+            <w:tcW w:w="2360" w:type="dxa"/>
+            <w:vAlign w:val="center"/>
+            <w:hideMark/>
+          </w:tcPr>
+          <w:p>
+            <w:proofErr w:type="spellStart"/>
+            <w:r>
               <w:t>Radiotherapy</w:t>
             </w:r>
             <w:proofErr w:type="spellEnd"/>
@@ -1031,7 +4249,7 @@
         </w:tc>
         <w:tc>
           <w:tcPr>
-            <w:tcW w:w="0" w:type="auto"/>
+            <w:tcW w:w="4523" w:type="dxa"/>
             <w:vAlign w:val="center"/>
             <w:hideMark/>
           </w:tcPr>
@@ -1095,19 +4313,20 @@
         </w:trPr>
         <w:tc>
           <w:tcPr>
-            <w:tcW w:w="0" w:type="auto"/>
-            <w:vAlign w:val="center"/>
-            <w:hideMark/>
-          </w:tcPr>
-          <w:p>
-            <w:r>
+            <w:tcW w:w="2360" w:type="dxa"/>
+            <w:vAlign w:val="center"/>
+            <w:hideMark/>
+          </w:tcPr>
+          <w:p>
+            <w:r>
+              <w:lastRenderedPageBreak/>
               <w:t>Drug Administration</w:t>
             </w:r>
           </w:p>
         </w:tc>
         <w:tc>
           <w:tcPr>
-            <w:tcW w:w="0" w:type="auto"/>
+            <w:tcW w:w="4523" w:type="dxa"/>
             <w:vAlign w:val="center"/>
             <w:hideMark/>
           </w:tcPr>
@@ -1166,7 +4385,7 @@
         </w:trPr>
         <w:tc>
           <w:tcPr>
-            <w:tcW w:w="0" w:type="auto"/>
+            <w:tcW w:w="2360" w:type="dxa"/>
             <w:vAlign w:val="center"/>
             <w:hideMark/>
           </w:tcPr>
@@ -1180,7 +4399,7 @@
         </w:tc>
         <w:tc>
           <w:tcPr>
-            <w:tcW w:w="0" w:type="auto"/>
+            <w:tcW w:w="4523" w:type="dxa"/>
             <w:vAlign w:val="center"/>
             <w:hideMark/>
           </w:tcPr>
@@ -1249,7 +4468,7 @@
         </w:trPr>
         <w:tc>
           <w:tcPr>
-            <w:tcW w:w="0" w:type="auto"/>
+            <w:tcW w:w="2360" w:type="dxa"/>
             <w:vAlign w:val="center"/>
             <w:hideMark/>
           </w:tcPr>
@@ -1266,7 +4485,7 @@
         </w:tc>
         <w:tc>
           <w:tcPr>
-            <w:tcW w:w="0" w:type="auto"/>
+            <w:tcW w:w="4523" w:type="dxa"/>
             <w:vAlign w:val="center"/>
             <w:hideMark/>
           </w:tcPr>
@@ -1338,7 +4557,7 @@
         </w:trPr>
         <w:tc>
           <w:tcPr>
-            <w:tcW w:w="0" w:type="auto"/>
+            <w:tcW w:w="2360" w:type="dxa"/>
             <w:vAlign w:val="center"/>
             <w:hideMark/>
           </w:tcPr>
@@ -1350,7 +4569,7 @@
         </w:tc>
         <w:tc>
           <w:tcPr>
-            <w:tcW w:w="0" w:type="auto"/>
+            <w:tcW w:w="4523" w:type="dxa"/>
             <w:vAlign w:val="center"/>
             <w:hideMark/>
           </w:tcPr>
@@ -1421,7 +4640,7 @@
         </w:trPr>
         <w:tc>
           <w:tcPr>
-            <w:tcW w:w="0" w:type="auto"/>
+            <w:tcW w:w="2360" w:type="dxa"/>
             <w:vAlign w:val="center"/>
             <w:hideMark/>
           </w:tcPr>
@@ -1433,7 +4652,7 @@
         </w:tc>
         <w:tc>
           <w:tcPr>
-            <w:tcW w:w="0" w:type="auto"/>
+            <w:tcW w:w="4523" w:type="dxa"/>
             <w:vAlign w:val="center"/>
             <w:hideMark/>
           </w:tcPr>
@@ -1504,7 +4723,7 @@
         </w:trPr>
         <w:tc>
           <w:tcPr>
-            <w:tcW w:w="0" w:type="auto"/>
+            <w:tcW w:w="2360" w:type="dxa"/>
             <w:vAlign w:val="center"/>
             <w:hideMark/>
           </w:tcPr>
@@ -1516,7 +4735,7 @@
         </w:tc>
         <w:tc>
           <w:tcPr>
-            <w:tcW w:w="0" w:type="auto"/>
+            <w:tcW w:w="4523" w:type="dxa"/>
             <w:vAlign w:val="center"/>
             <w:hideMark/>
           </w:tcPr>
@@ -1584,6 +4803,7 @@
       <w:pPr>
         <w:pStyle w:val="Titolo2"/>
       </w:pPr>
+      <w:bookmarkStart w:id="8" w:name="_Toc197335029"/>
       <w:proofErr w:type="spellStart"/>
       <w:r>
         <w:t>Oncology</w:t>
@@ -1604,6 +4824,7 @@
       <w:r>
         <w:t>Profiles</w:t>
       </w:r>
+      <w:bookmarkEnd w:id="8"/>
       <w:proofErr w:type="spellEnd"/>
     </w:p>
     <w:tbl>
@@ -2217,7 +5438,6 @@
           <w:p>
             <w:proofErr w:type="spellStart"/>
             <w:r>
-              <w:lastRenderedPageBreak/>
               <w:t>Disease</w:t>
             </w:r>
             <w:proofErr w:type="spellEnd"/>
@@ -2293,6 +5513,7 @@
           </w:tcPr>
           <w:p>
             <w:r>
+              <w:lastRenderedPageBreak/>
               <w:t xml:space="preserve">Treatment </w:t>
             </w:r>
             <w:proofErr w:type="spellStart"/>
@@ -2381,6 +5602,7 @@
       <w:pPr>
         <w:pStyle w:val="Titolo2"/>
       </w:pPr>
+      <w:bookmarkStart w:id="9" w:name="_Toc197335030"/>
       <w:proofErr w:type="spellStart"/>
       <w:r>
         <w:t>Other</w:t>
@@ -2401,6 +5623,7 @@
       <w:r>
         <w:t>Profiles</w:t>
       </w:r>
+      <w:bookmarkEnd w:id="9"/>
       <w:proofErr w:type="spellEnd"/>
     </w:p>
     <w:tbl>
@@ -2870,6 +6093,7 @@
       <w:pPr>
         <w:pStyle w:val="Titolo2"/>
       </w:pPr>
+      <w:bookmarkStart w:id="10" w:name="_Toc197335031"/>
       <w:proofErr w:type="spellStart"/>
       <w:r>
         <w:t>Additional</w:t>
@@ -2890,6 +6114,7 @@
       <w:r>
         <w:t>Profiles</w:t>
       </w:r>
+      <w:bookmarkEnd w:id="10"/>
       <w:proofErr w:type="spellEnd"/>
     </w:p>
     <w:p>
@@ -3085,6 +6310,7 @@
       <w:pPr>
         <w:pStyle w:val="Titolo2"/>
       </w:pPr>
+      <w:bookmarkStart w:id="11" w:name="_Toc197335032"/>
       <w:proofErr w:type="spellStart"/>
       <w:r>
         <w:t>Implementation</w:t>
@@ -3097,6 +6323,7 @@
       <w:r>
         <w:t>Considerations</w:t>
       </w:r>
+      <w:bookmarkEnd w:id="11"/>
       <w:proofErr w:type="spellEnd"/>
     </w:p>
     <w:p>
@@ -3239,7 +6466,6 @@
         <w:rPr>
           <w:lang w:val="en-US"/>
         </w:rPr>
-        <w:lastRenderedPageBreak/>
         <w:t>ICD-O-3 for morphology and topography</w:t>
       </w:r>
     </w:p>
@@ -3268,6 +6494,7 @@
         </w:numPr>
       </w:pPr>
       <w:r>
+        <w:lastRenderedPageBreak/>
         <w:t xml:space="preserve">LOINC for </w:t>
       </w:r>
       <w:proofErr w:type="spellStart"/>
@@ -3603,11 +6830,131 @@
       </w:pPr>
     </w:lvl>
   </w:abstractNum>
+  <w:abstractNum w:abstractNumId="2" w15:restartNumberingAfterBreak="0">
+    <w:nsid w:val="51171FFB"/>
+    <w:multiLevelType w:val="multilevel"/>
+    <w:tmpl w:val="19CAAAE6"/>
+    <w:lvl w:ilvl="0">
+      <w:start w:val="1"/>
+      <w:numFmt w:val="decimal"/>
+      <w:lvlText w:val="%1."/>
+      <w:lvlJc w:val="left"/>
+      <w:pPr>
+        <w:tabs>
+          <w:tab w:val="num" w:pos="720"/>
+        </w:tabs>
+        <w:ind w:left="720" w:hanging="360"/>
+      </w:pPr>
+    </w:lvl>
+    <w:lvl w:ilvl="1">
+      <w:start w:val="1"/>
+      <w:numFmt w:val="bullet"/>
+      <w:lvlText w:val="o"/>
+      <w:lvlJc w:val="left"/>
+      <w:pPr>
+        <w:tabs>
+          <w:tab w:val="num" w:pos="1440"/>
+        </w:tabs>
+        <w:ind w:left="1440" w:hanging="360"/>
+      </w:pPr>
+      <w:rPr>
+        <w:rFonts w:ascii="Courier New" w:hAnsi="Courier New" w:hint="default"/>
+        <w:sz w:val="20"/>
+      </w:rPr>
+    </w:lvl>
+    <w:lvl w:ilvl="2" w:tentative="1">
+      <w:start w:val="1"/>
+      <w:numFmt w:val="decimal"/>
+      <w:lvlText w:val="%3."/>
+      <w:lvlJc w:val="left"/>
+      <w:pPr>
+        <w:tabs>
+          <w:tab w:val="num" w:pos="2160"/>
+        </w:tabs>
+        <w:ind w:left="2160" w:hanging="360"/>
+      </w:pPr>
+    </w:lvl>
+    <w:lvl w:ilvl="3" w:tentative="1">
+      <w:start w:val="1"/>
+      <w:numFmt w:val="decimal"/>
+      <w:lvlText w:val="%4."/>
+      <w:lvlJc w:val="left"/>
+      <w:pPr>
+        <w:tabs>
+          <w:tab w:val="num" w:pos="2880"/>
+        </w:tabs>
+        <w:ind w:left="2880" w:hanging="360"/>
+      </w:pPr>
+    </w:lvl>
+    <w:lvl w:ilvl="4" w:tentative="1">
+      <w:start w:val="1"/>
+      <w:numFmt w:val="decimal"/>
+      <w:lvlText w:val="%5."/>
+      <w:lvlJc w:val="left"/>
+      <w:pPr>
+        <w:tabs>
+          <w:tab w:val="num" w:pos="3600"/>
+        </w:tabs>
+        <w:ind w:left="3600" w:hanging="360"/>
+      </w:pPr>
+    </w:lvl>
+    <w:lvl w:ilvl="5" w:tentative="1">
+      <w:start w:val="1"/>
+      <w:numFmt w:val="decimal"/>
+      <w:lvlText w:val="%6."/>
+      <w:lvlJc w:val="left"/>
+      <w:pPr>
+        <w:tabs>
+          <w:tab w:val="num" w:pos="4320"/>
+        </w:tabs>
+        <w:ind w:left="4320" w:hanging="360"/>
+      </w:pPr>
+    </w:lvl>
+    <w:lvl w:ilvl="6" w:tentative="1">
+      <w:start w:val="1"/>
+      <w:numFmt w:val="decimal"/>
+      <w:lvlText w:val="%7."/>
+      <w:lvlJc w:val="left"/>
+      <w:pPr>
+        <w:tabs>
+          <w:tab w:val="num" w:pos="5040"/>
+        </w:tabs>
+        <w:ind w:left="5040" w:hanging="360"/>
+      </w:pPr>
+    </w:lvl>
+    <w:lvl w:ilvl="7" w:tentative="1">
+      <w:start w:val="1"/>
+      <w:numFmt w:val="decimal"/>
+      <w:lvlText w:val="%8."/>
+      <w:lvlJc w:val="left"/>
+      <w:pPr>
+        <w:tabs>
+          <w:tab w:val="num" w:pos="5760"/>
+        </w:tabs>
+        <w:ind w:left="5760" w:hanging="360"/>
+      </w:pPr>
+    </w:lvl>
+    <w:lvl w:ilvl="8" w:tentative="1">
+      <w:start w:val="1"/>
+      <w:numFmt w:val="decimal"/>
+      <w:lvlText w:val="%9."/>
+      <w:lvlJc w:val="left"/>
+      <w:pPr>
+        <w:tabs>
+          <w:tab w:val="num" w:pos="6480"/>
+        </w:tabs>
+        <w:ind w:left="6480" w:hanging="360"/>
+      </w:pPr>
+    </w:lvl>
+  </w:abstractNum>
   <w:num w:numId="1" w16cid:durableId="2135829848">
     <w:abstractNumId w:val="0"/>
   </w:num>
   <w:num w:numId="2" w16cid:durableId="1747022996">
     <w:abstractNumId w:val="1"/>
+  </w:num>
+  <w:num w:numId="3" w16cid:durableId="1447430015">
+    <w:abstractNumId w:val="2"/>
   </w:num>
 </w:numbering>
 </file>
@@ -4548,6 +7895,64 @@
       <w:color w:val="404040" w:themeColor="text1" w:themeTint="BF"/>
     </w:rPr>
   </w:style>
+  <w:style w:type="paragraph" w:styleId="Titolosommario">
+    <w:name w:val="TOC Heading"/>
+    <w:basedOn w:val="Titolo1"/>
+    <w:next w:val="Normale"/>
+    <w:uiPriority w:val="39"/>
+    <w:unhideWhenUsed/>
+    <w:qFormat/>
+    <w:rsid w:val="00104B0C"/>
+    <w:pPr>
+      <w:spacing w:before="240" w:after="0" w:line="259" w:lineRule="auto"/>
+      <w:outlineLvl w:val="9"/>
+    </w:pPr>
+    <w:rPr>
+      <w:b w:val="0"/>
+      <w:bCs w:val="0"/>
+      <w:kern w:val="0"/>
+      <w:sz w:val="32"/>
+      <w:szCs w:val="32"/>
+      <w:lang w:val="it-IT" w:eastAsia="it-IT"/>
+      <w14:ligatures w14:val="none"/>
+    </w:rPr>
+  </w:style>
+  <w:style w:type="paragraph" w:styleId="Sommario1">
+    <w:name w:val="toc 1"/>
+    <w:basedOn w:val="Normale"/>
+    <w:next w:val="Normale"/>
+    <w:autoRedefine/>
+    <w:uiPriority w:val="39"/>
+    <w:unhideWhenUsed/>
+    <w:rsid w:val="00104B0C"/>
+    <w:pPr>
+      <w:spacing w:after="100"/>
+    </w:pPr>
+  </w:style>
+  <w:style w:type="paragraph" w:styleId="Sommario2">
+    <w:name w:val="toc 2"/>
+    <w:basedOn w:val="Normale"/>
+    <w:next w:val="Normale"/>
+    <w:autoRedefine/>
+    <w:uiPriority w:val="39"/>
+    <w:unhideWhenUsed/>
+    <w:rsid w:val="00104B0C"/>
+    <w:pPr>
+      <w:spacing w:after="100"/>
+      <w:ind w:left="240"/>
+    </w:pPr>
+  </w:style>
+  <w:style w:type="character" w:styleId="Collegamentoipertestuale">
+    <w:name w:val="Hyperlink"/>
+    <w:basedOn w:val="Carpredefinitoparagrafo"/>
+    <w:uiPriority w:val="99"/>
+    <w:unhideWhenUsed/>
+    <w:rsid w:val="00104B0C"/>
+    <w:rPr>
+      <w:color w:val="467886" w:themeColor="hyperlink"/>
+      <w:u w:val="single"/>
+    </w:rPr>
+  </w:style>
 </w:styles>
 </file>
 
@@ -4864,4 +8269,16 @@
     </a:ext>
   </a:extLst>
 </a:theme>
+</file>
+
+<file path=customXml/item1.xml><?xml version="1.0" encoding="utf-8"?>
+<b:Sources xmlns:b="http://schemas.openxmlformats.org/officeDocument/2006/bibliography" xmlns="http://schemas.openxmlformats.org/officeDocument/2006/bibliography" SelectedStyle="\APASixthEditionOfficeOnline.xsl" StyleName="APA" Version="6"/>
+</file>
+
+<file path=customXml/itemProps1.xml><?xml version="1.0" encoding="utf-8"?>
+<ds:datastoreItem xmlns:ds="http://schemas.openxmlformats.org/officeDocument/2006/customXml" ds:itemID="{247DC8E5-AAFB-4077-B3DC-A42ECAFF2DB5}">
+  <ds:schemaRefs>
+    <ds:schemaRef ds:uri="http://schemas.openxmlformats.org/officeDocument/2006/bibliography"/>
+  </ds:schemaRefs>
+</ds:datastoreItem>
 </file>
</xml_diff>